<commit_message>
fix truy van all
</commit_message>
<xml_diff>
--- a/Bao_Cao_Cuoi_Mon.docx
+++ b/Bao_Cao_Cuoi_Mon.docx
@@ -33,7 +33,7 @@
         <mc:AlternateContent>
           <mc:Choice Requires="wps">
             <w:drawing>
-              <wp:anchor distT="0" distB="0" distL="114300" distR="114300" simplePos="0" relativeHeight="251659264" behindDoc="1" locked="0" layoutInCell="1" allowOverlap="1" wp14:anchorId="46115B2C" wp14:editId="22E3700B">
+              <wp:anchor distT="0" distB="0" distL="114300" distR="114300" simplePos="0" relativeHeight="251658240" behindDoc="1" locked="0" layoutInCell="1" allowOverlap="1" wp14:anchorId="46115B2C" wp14:editId="7E0CBB7E">
                 <wp:simplePos x="0" y="0"/>
                 <wp:positionH relativeFrom="column">
                   <wp:posOffset>47625</wp:posOffset>
@@ -101,7 +101,7 @@
           </mc:Choice>
           <mc:Fallback>
             <w:pict>
-              <v:rect w14:anchorId="46115B2C" id="Rectangle 39" o:spid="_x0000_s1026" style="position:absolute;left:0;text-align:left;margin-left:3.75pt;margin-top:-24pt;width:468.8pt;height:682.7pt;z-index:-251657216;visibility:visible;mso-wrap-style:square;mso-width-percent:0;mso-height-percent:0;mso-wrap-distance-left:9pt;mso-wrap-distance-top:0;mso-wrap-distance-right:9pt;mso-wrap-distance-bottom:0;mso-position-horizontal:absolute;mso-position-horizontal-relative:text;mso-position-vertical:absolute;mso-position-vertical-relative:text;mso-width-percent:0;mso-height-percent:0;mso-width-relative:margin;mso-height-relative:margin;v-text-anchor:middle" o:gfxdata="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" filled="f" strokecolor="#262626" strokeweight="4.75pt">
+              <v:rect w14:anchorId="46115B2C" id="Rectangle 39" o:spid="_x0000_s1026" style="position:absolute;left:0;text-align:left;margin-left:3.75pt;margin-top:-24pt;width:468.8pt;height:682.7pt;z-index:-251658240;visibility:visible;mso-wrap-style:square;mso-width-percent:0;mso-height-percent:0;mso-wrap-distance-left:9pt;mso-wrap-distance-top:0;mso-wrap-distance-right:9pt;mso-wrap-distance-bottom:0;mso-position-horizontal:absolute;mso-position-horizontal-relative:text;mso-position-vertical:absolute;mso-position-vertical-relative:text;mso-width-percent:0;mso-height-percent:0;mso-width-relative:margin;mso-height-relative:margin;v-text-anchor:middle" o:gfxdata="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" filled="f" strokecolor="#262626" strokeweight="4.75pt">
                 <v:stroke startarrowwidth="narrow" startarrowlength="short" endarrowwidth="narrow" endarrowlength="short" linestyle="thickThin"/>
                 <v:textbox inset="2.53958mm,2.53958mm,2.53958mm,2.53958mm">
                   <w:txbxContent>
@@ -144,7 +144,7 @@
           <w:lang w:val="en-US" w:eastAsia="en-US"/>
         </w:rPr>
         <w:drawing>
-          <wp:anchor distT="0" distB="0" distL="114300" distR="114300" simplePos="0" relativeHeight="251660288" behindDoc="0" locked="0" layoutInCell="1" allowOverlap="1" wp14:anchorId="0A4E0D4C" wp14:editId="6F60D208">
+          <wp:anchor distT="0" distB="0" distL="114300" distR="114300" simplePos="0" relativeHeight="251659264" behindDoc="0" locked="0" layoutInCell="1" allowOverlap="1" wp14:anchorId="0A4E0D4C" wp14:editId="4981C01E">
             <wp:simplePos x="0" y="0"/>
             <wp:positionH relativeFrom="column">
               <wp:posOffset>1771650</wp:posOffset>
@@ -165,7 +165,7 @@
                     <pic:cNvPicPr preferRelativeResize="0"/>
                   </pic:nvPicPr>
                   <pic:blipFill>
-                    <a:blip r:embed="rId5"/>
+                    <a:blip r:embed="rId6"/>
                     <a:srcRect/>
                     <a:stretch>
                       <a:fillRect/>
@@ -254,7 +254,6 @@
           <w:color w:val="000000"/>
           <w:sz w:val="36"/>
           <w:szCs w:val="36"/>
-          <w:lang w:val="en-US"/>
         </w:rPr>
       </w:pPr>
       <w:r>
@@ -294,7 +293,6 @@
           <w:color w:val="000000"/>
           <w:sz w:val="36"/>
           <w:szCs w:val="36"/>
-          <w:lang w:val="en-US"/>
         </w:rPr>
         <w:t xml:space="preserve"> Shop.com</w:t>
       </w:r>
@@ -433,7 +431,6 @@
           <w:rFonts w:asciiTheme="majorHAnsi" w:eastAsia="Tahoma" w:hAnsiTheme="majorHAnsi" w:cstheme="majorHAnsi"/>
           <w:sz w:val="26"/>
           <w:szCs w:val="26"/>
-          <w:lang w:val="en-US"/>
         </w:rPr>
         <w:t xml:space="preserve"> </w:t>
       </w:r>
@@ -647,15 +644,13 @@
           <w:rFonts w:asciiTheme="majorHAnsi" w:hAnsiTheme="majorHAnsi" w:cstheme="majorHAnsi"/>
           <w:sz w:val="28"/>
           <w:szCs w:val="28"/>
-          <w:lang w:val="en-US"/>
-        </w:rPr>
-      </w:pPr>
-      <w:r>
-        <w:rPr>
-          <w:rFonts w:asciiTheme="majorHAnsi" w:hAnsiTheme="majorHAnsi" w:cstheme="majorHAnsi"/>
-          <w:sz w:val="28"/>
-          <w:szCs w:val="28"/>
-          <w:lang w:val="en-US"/>
+        </w:rPr>
+      </w:pPr>
+      <w:r>
+        <w:rPr>
+          <w:rFonts w:asciiTheme="majorHAnsi" w:hAnsiTheme="majorHAnsi" w:cstheme="majorHAnsi"/>
+          <w:sz w:val="28"/>
+          <w:szCs w:val="28"/>
         </w:rPr>
         <w:lastRenderedPageBreak/>
         <w:t>LỜI NÓI ĐẦU</w:t>
@@ -667,15 +662,13 @@
           <w:rFonts w:asciiTheme="majorHAnsi" w:hAnsiTheme="majorHAnsi" w:cstheme="majorHAnsi"/>
           <w:sz w:val="28"/>
           <w:szCs w:val="28"/>
-          <w:lang w:val="en-US"/>
-        </w:rPr>
-      </w:pPr>
-      <w:r>
-        <w:rPr>
-          <w:rFonts w:asciiTheme="majorHAnsi" w:hAnsiTheme="majorHAnsi" w:cstheme="majorHAnsi"/>
-          <w:sz w:val="28"/>
-          <w:szCs w:val="28"/>
-          <w:lang w:val="en-US"/>
+        </w:rPr>
+      </w:pPr>
+      <w:r>
+        <w:rPr>
+          <w:rFonts w:asciiTheme="majorHAnsi" w:hAnsiTheme="majorHAnsi" w:cstheme="majorHAnsi"/>
+          <w:sz w:val="28"/>
+          <w:szCs w:val="28"/>
         </w:rPr>
         <w:t xml:space="preserve">Dự án mẫu là một môn học </w:t>
       </w:r>
@@ -684,7 +677,6 @@
           <w:rFonts w:asciiTheme="majorHAnsi" w:hAnsiTheme="majorHAnsi" w:cstheme="majorHAnsi"/>
           <w:sz w:val="28"/>
           <w:szCs w:val="28"/>
-          <w:lang w:val="en-US"/>
         </w:rPr>
         <w:t xml:space="preserve">làm dự án thiết kế </w:t>
       </w:r>
@@ -693,7 +685,6 @@
           <w:rFonts w:asciiTheme="majorHAnsi" w:hAnsiTheme="majorHAnsi" w:cstheme="majorHAnsi"/>
           <w:sz w:val="28"/>
           <w:szCs w:val="28"/>
-          <w:lang w:val="en-US"/>
         </w:rPr>
         <w:t>W</w:t>
       </w:r>
@@ -702,7 +693,6 @@
           <w:rFonts w:asciiTheme="majorHAnsi" w:hAnsiTheme="majorHAnsi" w:cstheme="majorHAnsi"/>
           <w:sz w:val="28"/>
           <w:szCs w:val="28"/>
-          <w:lang w:val="en-US"/>
         </w:rPr>
         <w:t>ebsite theo mẫu thiết kế có sẵn</w:t>
       </w:r>
@@ -711,7 +701,6 @@
           <w:rFonts w:asciiTheme="majorHAnsi" w:hAnsiTheme="majorHAnsi" w:cstheme="majorHAnsi"/>
           <w:sz w:val="28"/>
           <w:szCs w:val="28"/>
-          <w:lang w:val="en-US"/>
         </w:rPr>
         <w:t xml:space="preserve"> nằm </w:t>
       </w:r>
@@ -720,81 +709,48 @@
           <w:rFonts w:asciiTheme="majorHAnsi" w:hAnsiTheme="majorHAnsi" w:cstheme="majorHAnsi"/>
           <w:sz w:val="28"/>
           <w:szCs w:val="28"/>
-          <w:lang w:val="en-US"/>
-        </w:rPr>
-        <w:t xml:space="preserve">trong </w:t>
-      </w:r>
-      <w:r>
-        <w:rPr>
-          <w:rFonts w:asciiTheme="majorHAnsi" w:hAnsiTheme="majorHAnsi" w:cstheme="majorHAnsi"/>
-          <w:sz w:val="28"/>
-          <w:szCs w:val="28"/>
-          <w:lang w:val="en-US"/>
-        </w:rPr>
-        <w:t>chương trình đào tạo CNTT của hệ cao đẳng thực hành FPT Polytechnic.</w:t>
-      </w:r>
-    </w:p>
-    <w:p>
-      <w:pPr>
-        <w:rPr>
-          <w:rFonts w:asciiTheme="majorHAnsi" w:hAnsiTheme="majorHAnsi" w:cstheme="majorHAnsi"/>
-          <w:sz w:val="28"/>
-          <w:szCs w:val="28"/>
-          <w:lang w:val="en-US"/>
-        </w:rPr>
-      </w:pPr>
-      <w:r>
-        <w:rPr>
-          <w:rFonts w:asciiTheme="majorHAnsi" w:hAnsiTheme="majorHAnsi" w:cstheme="majorHAnsi"/>
-          <w:sz w:val="28"/>
-          <w:szCs w:val="28"/>
-          <w:lang w:val="en-US"/>
-        </w:rPr>
-        <w:t>Mục tiêu môn học này là cung</w:t>
-      </w:r>
-      <w:r>
-        <w:rPr>
-          <w:rFonts w:asciiTheme="majorHAnsi" w:hAnsiTheme="majorHAnsi" w:cstheme="majorHAnsi"/>
-          <w:sz w:val="28"/>
-          <w:szCs w:val="28"/>
-          <w:lang w:val="en-US"/>
-        </w:rPr>
-        <w:t xml:space="preserve"> cấp cho sinh viên một cái nhìn tổng quan về việc làm dự án phần mềm theo quy trình công nghiệp sát với thực tế hiện nay.</w:t>
-      </w:r>
-    </w:p>
-    <w:p>
-      <w:pPr>
-        <w:rPr>
-          <w:rFonts w:asciiTheme="majorHAnsi" w:hAnsiTheme="majorHAnsi" w:cstheme="majorHAnsi"/>
-          <w:sz w:val="28"/>
-          <w:szCs w:val="28"/>
-          <w:lang w:val="en-US"/>
-        </w:rPr>
-      </w:pPr>
-      <w:r>
-        <w:rPr>
-          <w:rFonts w:asciiTheme="majorHAnsi" w:hAnsiTheme="majorHAnsi" w:cstheme="majorHAnsi"/>
-          <w:sz w:val="28"/>
-          <w:szCs w:val="28"/>
-          <w:lang w:val="en-US"/>
-        </w:rPr>
-        <w:t>Quan môn học này sinh viê</w:t>
-      </w:r>
-      <w:r>
-        <w:rPr>
-          <w:rFonts w:asciiTheme="majorHAnsi" w:hAnsiTheme="majorHAnsi" w:cstheme="majorHAnsi"/>
-          <w:sz w:val="28"/>
-          <w:szCs w:val="28"/>
-          <w:lang w:val="en-US"/>
-        </w:rPr>
-        <w:t>n cần biết sử dụng tài liệu dự án được xây dựng sẵn đê xây dựng ra một phần mềm – đó là ứng dụng web</w:t>
-      </w:r>
-      <w:r>
-        <w:rPr>
-          <w:rFonts w:asciiTheme="majorHAnsi" w:hAnsiTheme="majorHAnsi" w:cstheme="majorHAnsi"/>
-          <w:sz w:val="28"/>
-          <w:szCs w:val="28"/>
-          <w:lang w:val="en-US"/>
+        </w:rPr>
+        <w:t>trong chương trình đào tạo CNTT của hệ cao đẳng thực hành FPT Polytechnic.</w:t>
+      </w:r>
+    </w:p>
+    <w:p>
+      <w:pPr>
+        <w:rPr>
+          <w:rFonts w:asciiTheme="majorHAnsi" w:hAnsiTheme="majorHAnsi" w:cstheme="majorHAnsi"/>
+          <w:sz w:val="28"/>
+          <w:szCs w:val="28"/>
+        </w:rPr>
+      </w:pPr>
+      <w:r>
+        <w:rPr>
+          <w:rFonts w:asciiTheme="majorHAnsi" w:hAnsiTheme="majorHAnsi" w:cstheme="majorHAnsi"/>
+          <w:sz w:val="28"/>
+          <w:szCs w:val="28"/>
+        </w:rPr>
+        <w:t>Mục tiêu môn học này là cung cấp cho sinh viên một cái nhìn tổng quan về việc làm dự án phần mềm theo quy trình công nghiệp sát với thực tế hiện nay.</w:t>
+      </w:r>
+    </w:p>
+    <w:p>
+      <w:pPr>
+        <w:rPr>
+          <w:rFonts w:asciiTheme="majorHAnsi" w:hAnsiTheme="majorHAnsi" w:cstheme="majorHAnsi"/>
+          <w:sz w:val="28"/>
+          <w:szCs w:val="28"/>
+        </w:rPr>
+      </w:pPr>
+      <w:r>
+        <w:rPr>
+          <w:rFonts w:asciiTheme="majorHAnsi" w:hAnsiTheme="majorHAnsi" w:cstheme="majorHAnsi"/>
+          <w:sz w:val="28"/>
+          <w:szCs w:val="28"/>
+        </w:rPr>
+        <w:t>Quan môn học này sinh viên cần biết sử dụng tài liệu dự án được xây dựng sẵn đê xây dựng ra một phần mềm – đó là ứng dụng web</w:t>
+      </w:r>
+      <w:r>
+        <w:rPr>
+          <w:rFonts w:asciiTheme="majorHAnsi" w:hAnsiTheme="majorHAnsi" w:cstheme="majorHAnsi"/>
+          <w:sz w:val="28"/>
+          <w:szCs w:val="28"/>
         </w:rPr>
         <w:t xml:space="preserve"> giới thiệu sản phẩm cho các shop thời trang.</w:t>
       </w:r>
@@ -919,7 +875,27 @@
           <w:szCs w:val="28"/>
           <w:lang w:val="en-US"/>
         </w:rPr>
-        <w:t>Shop.com mong muốn có một website để người dùng có thể mua sản phẩm, thu nhận ý kiến của người tiêu dùng về các sản phẩm. Website cũng có các chức năng cho người quản trị để  quản lý sản phẩm, phân loại, kiểm tra số lượng đơn hàng, doanh thu, quản lý khác hàng bình luận từ khách hàng về sản phẩm cũng như thống kê hàng hóa theo loại…</w:t>
+        <w:t xml:space="preserve">Shop.com mong muốn có một website để người dùng có thể mua sản phẩm, thu nhận ý kiến của người tiêu dùng về các sản phẩm. Website cũng có các chức năng cho người quản trị </w:t>
+      </w:r>
+      <w:proofErr w:type="gramStart"/>
+      <w:r>
+        <w:rPr>
+          <w:rFonts w:asciiTheme="majorHAnsi" w:hAnsiTheme="majorHAnsi" w:cstheme="majorHAnsi"/>
+          <w:sz w:val="28"/>
+          <w:szCs w:val="28"/>
+          <w:lang w:val="en-US"/>
+        </w:rPr>
+        <w:t>để  quản</w:t>
+      </w:r>
+      <w:proofErr w:type="gramEnd"/>
+      <w:r>
+        <w:rPr>
+          <w:rFonts w:asciiTheme="majorHAnsi" w:hAnsiTheme="majorHAnsi" w:cstheme="majorHAnsi"/>
+          <w:sz w:val="28"/>
+          <w:szCs w:val="28"/>
+          <w:lang w:val="en-US"/>
+        </w:rPr>
+        <w:t xml:space="preserve"> lý sản phẩm, phân loại, kiểm tra số lượng đơn hàng, doanh thu, quản lý khác hàng bình luận từ khách hàng về sản phẩm cũng như thống kê hàng hóa theo loại…</w:t>
       </w:r>
     </w:p>
     <w:p>
@@ -1337,25 +1313,7 @@
                 <w:szCs w:val="28"/>
                 <w:lang w:val="en-US"/>
               </w:rPr>
-              <w:t>1</w:t>
-            </w:r>
-            <w:r>
-              <w:rPr>
-                <w:rFonts w:asciiTheme="majorHAnsi" w:hAnsiTheme="majorHAnsi" w:cstheme="majorHAnsi"/>
-                <w:sz w:val="28"/>
-                <w:szCs w:val="28"/>
-                <w:lang w:val="en-US"/>
-              </w:rPr>
-              <w:t>2</w:t>
-            </w:r>
-            <w:r>
-              <w:rPr>
-                <w:rFonts w:asciiTheme="majorHAnsi" w:hAnsiTheme="majorHAnsi" w:cstheme="majorHAnsi"/>
-                <w:sz w:val="28"/>
-                <w:szCs w:val="28"/>
-                <w:lang w:val="en-US"/>
-              </w:rPr>
-              <w:t>/09/2023</w:t>
+              <w:t>12/09/2023</w:t>
             </w:r>
           </w:p>
         </w:tc>
@@ -1381,25 +1339,7 @@
                 <w:szCs w:val="28"/>
                 <w:lang w:val="en-US"/>
               </w:rPr>
-              <w:t>1</w:t>
-            </w:r>
-            <w:r>
-              <w:rPr>
-                <w:rFonts w:asciiTheme="majorHAnsi" w:hAnsiTheme="majorHAnsi" w:cstheme="majorHAnsi"/>
-                <w:sz w:val="28"/>
-                <w:szCs w:val="28"/>
-                <w:lang w:val="en-US"/>
-              </w:rPr>
-              <w:t>3</w:t>
-            </w:r>
-            <w:r>
-              <w:rPr>
-                <w:rFonts w:asciiTheme="majorHAnsi" w:hAnsiTheme="majorHAnsi" w:cstheme="majorHAnsi"/>
-                <w:sz w:val="28"/>
-                <w:szCs w:val="28"/>
-                <w:lang w:val="en-US"/>
-              </w:rPr>
-              <w:t>/09/2023</w:t>
+              <w:t>13/09/2023</w:t>
             </w:r>
           </w:p>
         </w:tc>
@@ -1505,25 +1445,7 @@
                 <w:szCs w:val="28"/>
                 <w:lang w:val="en-US"/>
               </w:rPr>
-              <w:t>1</w:t>
-            </w:r>
-            <w:r>
-              <w:rPr>
-                <w:rFonts w:asciiTheme="majorHAnsi" w:hAnsiTheme="majorHAnsi" w:cstheme="majorHAnsi"/>
-                <w:sz w:val="28"/>
-                <w:szCs w:val="28"/>
-                <w:lang w:val="en-US"/>
-              </w:rPr>
-              <w:t>4</w:t>
-            </w:r>
-            <w:r>
-              <w:rPr>
-                <w:rFonts w:asciiTheme="majorHAnsi" w:hAnsiTheme="majorHAnsi" w:cstheme="majorHAnsi"/>
-                <w:sz w:val="28"/>
-                <w:szCs w:val="28"/>
-                <w:lang w:val="en-US"/>
-              </w:rPr>
-              <w:t>/09/2023</w:t>
+              <w:t>14/09/2023</w:t>
             </w:r>
           </w:p>
         </w:tc>
@@ -1549,25 +1471,7 @@
                 <w:szCs w:val="28"/>
                 <w:lang w:val="en-US"/>
               </w:rPr>
-              <w:t>1</w:t>
-            </w:r>
-            <w:r>
-              <w:rPr>
-                <w:rFonts w:asciiTheme="majorHAnsi" w:hAnsiTheme="majorHAnsi" w:cstheme="majorHAnsi"/>
-                <w:sz w:val="28"/>
-                <w:szCs w:val="28"/>
-                <w:lang w:val="en-US"/>
-              </w:rPr>
-              <w:t>5</w:t>
-            </w:r>
-            <w:r>
-              <w:rPr>
-                <w:rFonts w:asciiTheme="majorHAnsi" w:hAnsiTheme="majorHAnsi" w:cstheme="majorHAnsi"/>
-                <w:sz w:val="28"/>
-                <w:szCs w:val="28"/>
-                <w:lang w:val="en-US"/>
-              </w:rPr>
-              <w:t>/09/2023</w:t>
+              <w:t>15/09/2023</w:t>
             </w:r>
           </w:p>
         </w:tc>
@@ -1673,25 +1577,7 @@
                 <w:szCs w:val="28"/>
                 <w:lang w:val="en-US"/>
               </w:rPr>
-              <w:t>1</w:t>
-            </w:r>
-            <w:r>
-              <w:rPr>
-                <w:rFonts w:asciiTheme="majorHAnsi" w:hAnsiTheme="majorHAnsi" w:cstheme="majorHAnsi"/>
-                <w:sz w:val="28"/>
-                <w:szCs w:val="28"/>
-                <w:lang w:val="en-US"/>
-              </w:rPr>
-              <w:t>6</w:t>
-            </w:r>
-            <w:r>
-              <w:rPr>
-                <w:rFonts w:asciiTheme="majorHAnsi" w:hAnsiTheme="majorHAnsi" w:cstheme="majorHAnsi"/>
-                <w:sz w:val="28"/>
-                <w:szCs w:val="28"/>
-                <w:lang w:val="en-US"/>
-              </w:rPr>
-              <w:t>/09/2023</w:t>
+              <w:t>16/09/2023</w:t>
             </w:r>
           </w:p>
         </w:tc>
@@ -1717,25 +1603,7 @@
                 <w:szCs w:val="28"/>
                 <w:lang w:val="en-US"/>
               </w:rPr>
-              <w:t>1</w:t>
-            </w:r>
-            <w:r>
-              <w:rPr>
-                <w:rFonts w:asciiTheme="majorHAnsi" w:hAnsiTheme="majorHAnsi" w:cstheme="majorHAnsi"/>
-                <w:sz w:val="28"/>
-                <w:szCs w:val="28"/>
-                <w:lang w:val="en-US"/>
-              </w:rPr>
-              <w:t>6</w:t>
-            </w:r>
-            <w:r>
-              <w:rPr>
-                <w:rFonts w:asciiTheme="majorHAnsi" w:hAnsiTheme="majorHAnsi" w:cstheme="majorHAnsi"/>
-                <w:sz w:val="28"/>
-                <w:szCs w:val="28"/>
-                <w:lang w:val="en-US"/>
-              </w:rPr>
-              <w:t>/09/2023</w:t>
+              <w:t>16/09/2023</w:t>
             </w:r>
           </w:p>
         </w:tc>
@@ -1832,25 +1700,7 @@
                 <w:szCs w:val="28"/>
                 <w:lang w:val="en-US"/>
               </w:rPr>
-              <w:t>1</w:t>
-            </w:r>
-            <w:r>
-              <w:rPr>
-                <w:rFonts w:asciiTheme="majorHAnsi" w:hAnsiTheme="majorHAnsi" w:cstheme="majorHAnsi"/>
-                <w:sz w:val="28"/>
-                <w:szCs w:val="28"/>
-                <w:lang w:val="en-US"/>
-              </w:rPr>
-              <w:t>7</w:t>
-            </w:r>
-            <w:r>
-              <w:rPr>
-                <w:rFonts w:asciiTheme="majorHAnsi" w:hAnsiTheme="majorHAnsi" w:cstheme="majorHAnsi"/>
-                <w:sz w:val="28"/>
-                <w:szCs w:val="28"/>
-                <w:lang w:val="en-US"/>
-              </w:rPr>
-              <w:t>/09/2023</w:t>
+              <w:t>17/09/2023</w:t>
             </w:r>
           </w:p>
         </w:tc>
@@ -1876,25 +1726,7 @@
                 <w:szCs w:val="28"/>
                 <w:lang w:val="en-US"/>
               </w:rPr>
-              <w:t>1</w:t>
-            </w:r>
-            <w:r>
-              <w:rPr>
-                <w:rFonts w:asciiTheme="majorHAnsi" w:hAnsiTheme="majorHAnsi" w:cstheme="majorHAnsi"/>
-                <w:sz w:val="28"/>
-                <w:szCs w:val="28"/>
-                <w:lang w:val="en-US"/>
-              </w:rPr>
-              <w:t>9</w:t>
-            </w:r>
-            <w:r>
-              <w:rPr>
-                <w:rFonts w:asciiTheme="majorHAnsi" w:hAnsiTheme="majorHAnsi" w:cstheme="majorHAnsi"/>
-                <w:sz w:val="28"/>
-                <w:szCs w:val="28"/>
-                <w:lang w:val="en-US"/>
-              </w:rPr>
-              <w:t>/09/2023</w:t>
+              <w:t>19/09/2023</w:t>
             </w:r>
           </w:p>
         </w:tc>
@@ -2000,16 +1832,7 @@
                 <w:szCs w:val="28"/>
                 <w:lang w:val="en-US"/>
               </w:rPr>
-              <w:t>2</w:t>
-            </w:r>
-            <w:r>
-              <w:rPr>
-                <w:rFonts w:asciiTheme="majorHAnsi" w:hAnsiTheme="majorHAnsi" w:cstheme="majorHAnsi"/>
-                <w:sz w:val="28"/>
-                <w:szCs w:val="28"/>
-                <w:lang w:val="en-US"/>
-              </w:rPr>
-              <w:t>/09/2023</w:t>
+              <w:t>2/09/2023</w:t>
             </w:r>
           </w:p>
         </w:tc>
@@ -2389,11 +2212,12 @@
       <w:r>
         <w:rPr>
           <w:rFonts w:asciiTheme="majorHAnsi" w:hAnsiTheme="majorHAnsi" w:cstheme="majorHAnsi"/>
+          <w:noProof/>
           <w:sz w:val="28"/>
           <w:szCs w:val="28"/>
         </w:rPr>
         <w:drawing>
-          <wp:anchor distT="0" distB="0" distL="114300" distR="114300" simplePos="0" relativeHeight="251661312" behindDoc="0" locked="0" layoutInCell="1" allowOverlap="1" wp14:anchorId="576C93BB" wp14:editId="2DF6C250">
+          <wp:anchor distT="0" distB="0" distL="114300" distR="114300" simplePos="0" relativeHeight="251660288" behindDoc="0" locked="0" layoutInCell="1" allowOverlap="1" wp14:anchorId="576C93BB" wp14:editId="11B42CAC">
             <wp:simplePos x="0" y="0"/>
             <wp:positionH relativeFrom="column">
               <wp:posOffset>465137</wp:posOffset>
@@ -2416,7 +2240,7 @@
                     <pic:cNvPicPr/>
                   </pic:nvPicPr>
                   <pic:blipFill>
-                    <a:blip r:embed="rId6">
+                    <a:blip r:embed="rId7">
                       <a:extLst>
                         <a:ext uri="{28A0092B-C50C-407E-A947-70E740481C1C}">
                           <a14:useLocalDpi xmlns:a14="http://schemas.microsoft.com/office/drawing/2010/main" val="0"/>
@@ -2445,6 +2269,7 @@
       <w:r>
         <w:rPr>
           <w:rFonts w:asciiTheme="majorHAnsi" w:hAnsiTheme="majorHAnsi" w:cstheme="majorHAnsi"/>
+          <w:noProof/>
           <w:sz w:val="28"/>
           <w:szCs w:val="28"/>
         </w:rPr>
@@ -2464,7 +2289,7 @@
                     <pic:cNvPicPr/>
                   </pic:nvPicPr>
                   <pic:blipFill>
-                    <a:blip r:embed="rId7"/>
+                    <a:blip r:embed="rId8"/>
                     <a:stretch>
                       <a:fillRect/>
                     </a:stretch>
@@ -3253,6 +3078,2422 @@
     </w:p>
     <w:p>
       <w:pPr>
+        <w:pStyle w:val="ListParagraph"/>
+        <w:numPr>
+          <w:ilvl w:val="2"/>
+          <w:numId w:val="8"/>
+        </w:numPr>
+        <w:rPr>
+          <w:rFonts w:asciiTheme="majorHAnsi" w:hAnsiTheme="majorHAnsi" w:cstheme="majorHAnsi"/>
+          <w:sz w:val="28"/>
+          <w:szCs w:val="28"/>
+        </w:rPr>
+      </w:pPr>
+      <w:r>
+        <w:rPr>
+          <w:rFonts w:asciiTheme="majorHAnsi" w:hAnsiTheme="majorHAnsi" w:cstheme="majorHAnsi"/>
+          <w:sz w:val="28"/>
+          <w:szCs w:val="28"/>
+          <w:lang w:val="fr-FR"/>
+        </w:rPr>
+        <w:t>Quản lý khách hàng</w:t>
+      </w:r>
+    </w:p>
+    <w:p>
+      <w:pPr>
+        <w:pStyle w:val="ListParagraph"/>
+        <w:numPr>
+          <w:ilvl w:val="0"/>
+          <w:numId w:val="27"/>
+        </w:numPr>
+        <w:rPr>
+          <w:rFonts w:asciiTheme="majorHAnsi" w:hAnsiTheme="majorHAnsi" w:cstheme="majorHAnsi"/>
+          <w:sz w:val="28"/>
+          <w:szCs w:val="28"/>
+        </w:rPr>
+      </w:pPr>
+      <w:r>
+        <w:rPr>
+          <w:rFonts w:asciiTheme="majorHAnsi" w:hAnsiTheme="majorHAnsi" w:cstheme="majorHAnsi"/>
+          <w:b/>
+          <w:bCs/>
+          <w:sz w:val="28"/>
+          <w:szCs w:val="28"/>
+          <w:lang w:val="en-US"/>
+        </w:rPr>
+        <w:t>Mô tả chức năng:</w:t>
+      </w:r>
+    </w:p>
+    <w:p>
+      <w:pPr>
+        <w:pStyle w:val="ListParagraph"/>
+        <w:ind w:left="2520"/>
+        <w:rPr>
+          <w:rFonts w:asciiTheme="majorHAnsi" w:hAnsiTheme="majorHAnsi" w:cstheme="majorHAnsi"/>
+          <w:sz w:val="28"/>
+          <w:szCs w:val="28"/>
+        </w:rPr>
+      </w:pPr>
+      <w:r>
+        <w:rPr>
+          <w:rFonts w:asciiTheme="majorHAnsi" w:hAnsiTheme="majorHAnsi" w:cstheme="majorHAnsi"/>
+          <w:sz w:val="28"/>
+          <w:szCs w:val="28"/>
+        </w:rPr>
+        <w:t>Chức năng quản lý khách hàng (tài khoản) được sử dụng để quản lý thông tin khách hàng</w:t>
+      </w:r>
+      <w:r>
+        <w:rPr>
+          <w:rFonts w:asciiTheme="majorHAnsi" w:hAnsiTheme="majorHAnsi" w:cstheme="majorHAnsi"/>
+          <w:sz w:val="28"/>
+          <w:szCs w:val="28"/>
+        </w:rPr>
+        <w:t xml:space="preserve">. </w:t>
+      </w:r>
+      <w:r>
+        <w:rPr>
+          <w:rFonts w:asciiTheme="majorHAnsi" w:hAnsiTheme="majorHAnsi" w:cstheme="majorHAnsi"/>
+          <w:sz w:val="28"/>
+          <w:szCs w:val="28"/>
+        </w:rPr>
+        <w:t xml:space="preserve"> </w:t>
+      </w:r>
+      <w:r>
+        <w:rPr>
+          <w:rFonts w:asciiTheme="majorHAnsi" w:hAnsiTheme="majorHAnsi" w:cstheme="majorHAnsi"/>
+          <w:sz w:val="28"/>
+          <w:szCs w:val="28"/>
+        </w:rPr>
+        <w:t xml:space="preserve">Yêu cầu </w:t>
+      </w:r>
+      <w:r>
+        <w:rPr>
+          <w:rFonts w:asciiTheme="majorHAnsi" w:hAnsiTheme="majorHAnsi" w:cstheme="majorHAnsi"/>
+          <w:sz w:val="28"/>
+          <w:szCs w:val="28"/>
+        </w:rPr>
+        <w:t>của chức năng gồm: Thay đổi thông tin tài khoản, xem tình trạng đơn hàng</w:t>
+      </w:r>
+      <w:r>
+        <w:rPr>
+          <w:rFonts w:asciiTheme="majorHAnsi" w:hAnsiTheme="majorHAnsi" w:cstheme="majorHAnsi"/>
+          <w:sz w:val="28"/>
+          <w:szCs w:val="28"/>
+        </w:rPr>
+        <w:t xml:space="preserve">, bình luận, </w:t>
+      </w:r>
+    </w:p>
+    <w:p>
+      <w:pPr>
+        <w:pStyle w:val="ListParagraph"/>
+        <w:numPr>
+          <w:ilvl w:val="0"/>
+          <w:numId w:val="27"/>
+        </w:numPr>
+        <w:rPr>
+          <w:rFonts w:asciiTheme="majorHAnsi" w:hAnsiTheme="majorHAnsi" w:cstheme="majorHAnsi"/>
+          <w:sz w:val="28"/>
+          <w:szCs w:val="28"/>
+        </w:rPr>
+      </w:pPr>
+      <w:r>
+        <w:rPr>
+          <w:rFonts w:asciiTheme="majorHAnsi" w:hAnsiTheme="majorHAnsi" w:cstheme="majorHAnsi"/>
+          <w:b/>
+          <w:bCs/>
+          <w:sz w:val="28"/>
+          <w:szCs w:val="28"/>
+          <w:lang w:val="en-US"/>
+        </w:rPr>
+        <w:t>Dữ liệu liên quan:</w:t>
+      </w:r>
+    </w:p>
+    <w:p>
+      <w:pPr>
+        <w:pStyle w:val="ListParagraph"/>
+        <w:ind w:left="2520"/>
+        <w:rPr>
+          <w:rFonts w:asciiTheme="majorHAnsi" w:hAnsiTheme="majorHAnsi" w:cstheme="majorHAnsi"/>
+          <w:sz w:val="28"/>
+          <w:szCs w:val="28"/>
+        </w:rPr>
+      </w:pPr>
+      <w:r>
+        <w:rPr>
+          <w:rFonts w:asciiTheme="majorHAnsi" w:hAnsiTheme="majorHAnsi" w:cstheme="majorHAnsi"/>
+          <w:sz w:val="28"/>
+          <w:szCs w:val="28"/>
+        </w:rPr>
+        <w:t>Thông tin mỗi t</w:t>
+      </w:r>
+      <w:r>
+        <w:rPr>
+          <w:rFonts w:asciiTheme="majorHAnsi" w:hAnsiTheme="majorHAnsi" w:cstheme="majorHAnsi"/>
+          <w:sz w:val="28"/>
+          <w:szCs w:val="28"/>
+        </w:rPr>
+        <w:t>ài</w:t>
+      </w:r>
+      <w:r>
+        <w:rPr>
+          <w:rFonts w:asciiTheme="majorHAnsi" w:hAnsiTheme="majorHAnsi" w:cstheme="majorHAnsi"/>
+          <w:sz w:val="28"/>
+          <w:szCs w:val="28"/>
+        </w:rPr>
+        <w:t xml:space="preserve"> khoản gồm: Gmail, password, n</w:t>
+      </w:r>
+      <w:r>
+        <w:rPr>
+          <w:rFonts w:asciiTheme="majorHAnsi" w:hAnsiTheme="majorHAnsi" w:cstheme="majorHAnsi"/>
+          <w:sz w:val="28"/>
+          <w:szCs w:val="28"/>
+        </w:rPr>
+        <w:t xml:space="preserve">ame, phone, </w:t>
+      </w:r>
+      <w:r>
+        <w:rPr>
+          <w:rFonts w:asciiTheme="majorHAnsi" w:hAnsiTheme="majorHAnsi" w:cstheme="majorHAnsi"/>
+          <w:sz w:val="28"/>
+          <w:szCs w:val="28"/>
+        </w:rPr>
+        <w:t>gender</w:t>
+      </w:r>
+      <w:r>
+        <w:rPr>
+          <w:rFonts w:asciiTheme="majorHAnsi" w:hAnsiTheme="majorHAnsi" w:cstheme="majorHAnsi"/>
+          <w:sz w:val="28"/>
+          <w:szCs w:val="28"/>
+        </w:rPr>
+        <w:t xml:space="preserve"> image, address</w:t>
+      </w:r>
+      <w:r>
+        <w:rPr>
+          <w:rFonts w:asciiTheme="majorHAnsi" w:hAnsiTheme="majorHAnsi" w:cstheme="majorHAnsi"/>
+          <w:sz w:val="28"/>
+          <w:szCs w:val="28"/>
+        </w:rPr>
+        <w:t xml:space="preserve">, </w:t>
+      </w:r>
+      <w:r>
+        <w:rPr>
+          <w:rFonts w:asciiTheme="majorHAnsi" w:hAnsiTheme="majorHAnsi" w:cstheme="majorHAnsi"/>
+          <w:sz w:val="28"/>
+          <w:szCs w:val="28"/>
+        </w:rPr>
+        <w:t>tình trạng đơn hàng sau khi được đặt.</w:t>
+      </w:r>
+    </w:p>
+    <w:p>
+      <w:pPr>
+        <w:pStyle w:val="ListParagraph"/>
+        <w:numPr>
+          <w:ilvl w:val="0"/>
+          <w:numId w:val="27"/>
+        </w:numPr>
+        <w:rPr>
+          <w:rFonts w:asciiTheme="majorHAnsi" w:hAnsiTheme="majorHAnsi" w:cstheme="majorHAnsi"/>
+          <w:sz w:val="28"/>
+          <w:szCs w:val="28"/>
+        </w:rPr>
+      </w:pPr>
+      <w:r>
+        <w:rPr>
+          <w:rFonts w:asciiTheme="majorHAnsi" w:hAnsiTheme="majorHAnsi" w:cstheme="majorHAnsi"/>
+          <w:b/>
+          <w:bCs/>
+          <w:sz w:val="28"/>
+          <w:szCs w:val="28"/>
+          <w:lang w:val="en-US"/>
+        </w:rPr>
+        <w:t>Đối tượng sử dụng:</w:t>
+      </w:r>
+    </w:p>
+    <w:p>
+      <w:pPr>
+        <w:pStyle w:val="ListParagraph"/>
+        <w:ind w:left="2520"/>
+        <w:rPr>
+          <w:rFonts w:asciiTheme="majorHAnsi" w:hAnsiTheme="majorHAnsi" w:cstheme="majorHAnsi"/>
+          <w:sz w:val="28"/>
+          <w:szCs w:val="28"/>
+        </w:rPr>
+      </w:pPr>
+      <w:r>
+        <w:rPr>
+          <w:rFonts w:asciiTheme="majorHAnsi" w:hAnsiTheme="majorHAnsi" w:cstheme="majorHAnsi"/>
+          <w:sz w:val="28"/>
+          <w:szCs w:val="28"/>
+        </w:rPr>
+        <w:t xml:space="preserve">Say khi đăng nhập với  tài khoản </w:t>
+      </w:r>
+      <w:r>
+        <w:rPr>
+          <w:rFonts w:asciiTheme="majorHAnsi" w:hAnsiTheme="majorHAnsi" w:cstheme="majorHAnsi"/>
+          <w:sz w:val="28"/>
+          <w:szCs w:val="28"/>
+        </w:rPr>
+        <w:t>user</w:t>
+      </w:r>
+      <w:r>
+        <w:rPr>
+          <w:rFonts w:asciiTheme="majorHAnsi" w:hAnsiTheme="majorHAnsi" w:cstheme="majorHAnsi"/>
+          <w:sz w:val="28"/>
+          <w:szCs w:val="28"/>
+        </w:rPr>
+        <w:t xml:space="preserve"> thì mới </w:t>
+      </w:r>
+      <w:r>
+        <w:rPr>
+          <w:rFonts w:asciiTheme="majorHAnsi" w:hAnsiTheme="majorHAnsi" w:cstheme="majorHAnsi"/>
+          <w:sz w:val="28"/>
+          <w:szCs w:val="28"/>
+        </w:rPr>
+        <w:t>có khả năng sử dụng dịch vụ</w:t>
+      </w:r>
+      <w:r>
+        <w:rPr>
+          <w:rFonts w:asciiTheme="majorHAnsi" w:hAnsiTheme="majorHAnsi" w:cstheme="majorHAnsi"/>
+          <w:sz w:val="28"/>
+          <w:szCs w:val="28"/>
+        </w:rPr>
+        <w:t>.</w:t>
+      </w:r>
+    </w:p>
+    <w:p>
+      <w:pPr>
+        <w:pStyle w:val="ListParagraph"/>
+        <w:ind w:left="2520"/>
+        <w:rPr>
+          <w:rFonts w:asciiTheme="majorHAnsi" w:hAnsiTheme="majorHAnsi" w:cstheme="majorHAnsi"/>
+          <w:sz w:val="28"/>
+          <w:szCs w:val="28"/>
+        </w:rPr>
+      </w:pPr>
+    </w:p>
+    <w:p>
+      <w:pPr>
+        <w:pStyle w:val="ListParagraph"/>
+        <w:numPr>
+          <w:ilvl w:val="2"/>
+          <w:numId w:val="8"/>
+        </w:numPr>
+        <w:spacing w:line="256" w:lineRule="auto"/>
+        <w:rPr>
+          <w:rFonts w:asciiTheme="majorHAnsi" w:hAnsiTheme="majorHAnsi" w:cstheme="majorHAnsi"/>
+          <w:sz w:val="28"/>
+          <w:szCs w:val="28"/>
+        </w:rPr>
+      </w:pPr>
+      <w:r>
+        <w:rPr>
+          <w:rFonts w:asciiTheme="majorHAnsi" w:hAnsiTheme="majorHAnsi" w:cstheme="majorHAnsi"/>
+          <w:sz w:val="28"/>
+          <w:szCs w:val="28"/>
+          <w:lang w:val="fr-FR"/>
+        </w:rPr>
+        <w:t>Quản lý danh mục</w:t>
+      </w:r>
+    </w:p>
+    <w:p>
+      <w:pPr>
+        <w:pStyle w:val="ListParagraph"/>
+        <w:spacing w:line="256" w:lineRule="auto"/>
+        <w:ind w:left="1800"/>
+        <w:rPr>
+          <w:rFonts w:asciiTheme="majorHAnsi" w:hAnsiTheme="majorHAnsi" w:cstheme="majorHAnsi"/>
+          <w:sz w:val="28"/>
+          <w:szCs w:val="28"/>
+        </w:rPr>
+      </w:pPr>
+      <w:r>
+        <w:rPr>
+          <w:rFonts w:asciiTheme="majorHAnsi" w:hAnsiTheme="majorHAnsi" w:cstheme="majorHAnsi"/>
+          <w:sz w:val="28"/>
+          <w:szCs w:val="28"/>
+        </w:rPr>
+        <w:t>Thực hiện chức năng thêm, sửa</w:t>
+      </w:r>
+      <w:r>
+        <w:rPr>
+          <w:rFonts w:asciiTheme="majorHAnsi" w:hAnsiTheme="majorHAnsi" w:cstheme="majorHAnsi"/>
+          <w:sz w:val="28"/>
+          <w:szCs w:val="28"/>
+        </w:rPr>
+        <w:t xml:space="preserve">, </w:t>
+      </w:r>
+      <w:r>
+        <w:rPr>
+          <w:rFonts w:asciiTheme="majorHAnsi" w:hAnsiTheme="majorHAnsi" w:cstheme="majorHAnsi"/>
+          <w:sz w:val="28"/>
+          <w:szCs w:val="28"/>
+        </w:rPr>
+        <w:t xml:space="preserve">xóa danh mục </w:t>
+      </w:r>
+      <w:r>
+        <w:rPr>
+          <w:rFonts w:asciiTheme="majorHAnsi" w:hAnsiTheme="majorHAnsi" w:cstheme="majorHAnsi"/>
+          <w:sz w:val="28"/>
+          <w:szCs w:val="28"/>
+        </w:rPr>
+        <w:t>.</w:t>
+      </w:r>
+    </w:p>
+    <w:p>
+      <w:pPr>
+        <w:pStyle w:val="ListParagraph"/>
+        <w:numPr>
+          <w:ilvl w:val="2"/>
+          <w:numId w:val="8"/>
+        </w:numPr>
+        <w:spacing w:line="256" w:lineRule="auto"/>
+        <w:rPr>
+          <w:rFonts w:asciiTheme="majorHAnsi" w:hAnsiTheme="majorHAnsi" w:cstheme="majorHAnsi"/>
+          <w:sz w:val="28"/>
+          <w:szCs w:val="28"/>
+        </w:rPr>
+      </w:pPr>
+      <w:r>
+        <w:rPr>
+          <w:rFonts w:asciiTheme="majorHAnsi" w:hAnsiTheme="majorHAnsi" w:cstheme="majorHAnsi"/>
+          <w:sz w:val="28"/>
+          <w:szCs w:val="28"/>
+          <w:lang w:val="fr-FR"/>
+        </w:rPr>
+        <w:t>Quản lý hàng hóa</w:t>
+      </w:r>
+    </w:p>
+    <w:p>
+      <w:pPr>
+        <w:pStyle w:val="ListParagraph"/>
+        <w:spacing w:line="256" w:lineRule="auto"/>
+        <w:ind w:left="1800"/>
+        <w:rPr>
+          <w:rFonts w:asciiTheme="majorHAnsi" w:hAnsiTheme="majorHAnsi" w:cstheme="majorHAnsi"/>
+          <w:sz w:val="28"/>
+          <w:szCs w:val="28"/>
+        </w:rPr>
+      </w:pPr>
+      <w:r>
+        <w:rPr>
+          <w:rFonts w:asciiTheme="majorHAnsi" w:hAnsiTheme="majorHAnsi" w:cstheme="majorHAnsi"/>
+          <w:sz w:val="28"/>
+          <w:szCs w:val="28"/>
+        </w:rPr>
+        <w:t>Thực hiện chức năng thêm, sửa, xóa</w:t>
+      </w:r>
+      <w:r>
+        <w:rPr>
+          <w:rFonts w:asciiTheme="majorHAnsi" w:hAnsiTheme="majorHAnsi" w:cstheme="majorHAnsi"/>
+          <w:sz w:val="28"/>
+          <w:szCs w:val="28"/>
+        </w:rPr>
+        <w:t xml:space="preserve"> hàng hóa, phân loại hàng hóa theo danh mục</w:t>
+      </w:r>
+      <w:r>
+        <w:rPr>
+          <w:rFonts w:asciiTheme="majorHAnsi" w:hAnsiTheme="majorHAnsi" w:cstheme="majorHAnsi"/>
+          <w:sz w:val="28"/>
+          <w:szCs w:val="28"/>
+        </w:rPr>
+        <w:t>.</w:t>
+      </w:r>
+    </w:p>
+    <w:p>
+      <w:pPr>
+        <w:pStyle w:val="ListParagraph"/>
+        <w:numPr>
+          <w:ilvl w:val="2"/>
+          <w:numId w:val="8"/>
+        </w:numPr>
+        <w:spacing w:line="256" w:lineRule="auto"/>
+        <w:rPr>
+          <w:rFonts w:asciiTheme="majorHAnsi" w:hAnsiTheme="majorHAnsi" w:cstheme="majorHAnsi"/>
+          <w:sz w:val="28"/>
+          <w:szCs w:val="28"/>
+        </w:rPr>
+      </w:pPr>
+      <w:r>
+        <w:rPr>
+          <w:rFonts w:asciiTheme="majorHAnsi" w:hAnsiTheme="majorHAnsi" w:cstheme="majorHAnsi"/>
+          <w:sz w:val="28"/>
+          <w:szCs w:val="28"/>
+          <w:lang w:val="fr-FR"/>
+        </w:rPr>
+        <w:t>Quản lý tài khoản</w:t>
+      </w:r>
+    </w:p>
+    <w:p>
+      <w:pPr>
+        <w:pStyle w:val="ListParagraph"/>
+        <w:spacing w:line="256" w:lineRule="auto"/>
+        <w:ind w:left="1800"/>
+        <w:rPr>
+          <w:rFonts w:asciiTheme="majorHAnsi" w:hAnsiTheme="majorHAnsi" w:cstheme="majorHAnsi"/>
+          <w:sz w:val="28"/>
+          <w:szCs w:val="28"/>
+        </w:rPr>
+      </w:pPr>
+      <w:r>
+        <w:rPr>
+          <w:rFonts w:asciiTheme="majorHAnsi" w:hAnsiTheme="majorHAnsi" w:cstheme="majorHAnsi"/>
+          <w:sz w:val="28"/>
+          <w:szCs w:val="28"/>
+        </w:rPr>
+        <w:t>Thực hiện chức năng đăng ký, đăng nhập, đăng xuất, cập nhật thông tin người dùng hay quyên mật khẩu.</w:t>
+      </w:r>
+    </w:p>
+    <w:p>
+      <w:pPr>
+        <w:pStyle w:val="ListParagraph"/>
+        <w:numPr>
+          <w:ilvl w:val="2"/>
+          <w:numId w:val="8"/>
+        </w:numPr>
+        <w:spacing w:line="256" w:lineRule="auto"/>
+        <w:rPr>
+          <w:rFonts w:asciiTheme="majorHAnsi" w:hAnsiTheme="majorHAnsi" w:cstheme="majorHAnsi"/>
+          <w:sz w:val="28"/>
+          <w:szCs w:val="28"/>
+        </w:rPr>
+      </w:pPr>
+      <w:r>
+        <w:rPr>
+          <w:rFonts w:asciiTheme="majorHAnsi" w:hAnsiTheme="majorHAnsi" w:cstheme="majorHAnsi"/>
+          <w:sz w:val="28"/>
+          <w:szCs w:val="28"/>
+        </w:rPr>
+        <w:t>Quản lý tổng hợp thống kê</w:t>
+      </w:r>
+    </w:p>
+    <w:p>
+      <w:pPr>
+        <w:pStyle w:val="ListParagraph"/>
+        <w:spacing w:line="256" w:lineRule="auto"/>
+        <w:ind w:left="1800"/>
+        <w:rPr>
+          <w:rFonts w:asciiTheme="majorHAnsi" w:hAnsiTheme="majorHAnsi" w:cstheme="majorHAnsi"/>
+          <w:sz w:val="28"/>
+          <w:szCs w:val="28"/>
+        </w:rPr>
+      </w:pPr>
+      <w:r>
+        <w:rPr>
+          <w:rFonts w:asciiTheme="majorHAnsi" w:hAnsiTheme="majorHAnsi" w:cstheme="majorHAnsi"/>
+          <w:sz w:val="28"/>
+          <w:szCs w:val="28"/>
+        </w:rPr>
+        <w:t>Tổng số lượng bình lu</w:t>
+      </w:r>
+      <w:r>
+        <w:rPr>
+          <w:rFonts w:asciiTheme="majorHAnsi" w:hAnsiTheme="majorHAnsi" w:cstheme="majorHAnsi"/>
+          <w:sz w:val="28"/>
+          <w:szCs w:val="28"/>
+        </w:rPr>
+        <w:t>ận</w:t>
+      </w:r>
+    </w:p>
+    <w:p>
+      <w:pPr>
+        <w:pStyle w:val="ListParagraph"/>
+        <w:spacing w:line="256" w:lineRule="auto"/>
+        <w:ind w:left="1800"/>
+        <w:rPr>
+          <w:rFonts w:asciiTheme="majorHAnsi" w:hAnsiTheme="majorHAnsi" w:cstheme="majorHAnsi"/>
+          <w:sz w:val="28"/>
+          <w:szCs w:val="28"/>
+        </w:rPr>
+      </w:pPr>
+      <w:r>
+        <w:rPr>
+          <w:rFonts w:asciiTheme="majorHAnsi" w:hAnsiTheme="majorHAnsi" w:cstheme="majorHAnsi"/>
+          <w:sz w:val="28"/>
+          <w:szCs w:val="28"/>
+        </w:rPr>
+        <w:t>Tổng số lượng sản phẩm</w:t>
+      </w:r>
+      <w:r>
+        <w:rPr>
+          <w:rFonts w:asciiTheme="majorHAnsi" w:hAnsiTheme="majorHAnsi" w:cstheme="majorHAnsi"/>
+          <w:sz w:val="28"/>
+          <w:szCs w:val="28"/>
+        </w:rPr>
+        <w:t xml:space="preserve"> đã bán, còn lại</w:t>
+      </w:r>
+    </w:p>
+    <w:p>
+      <w:pPr>
+        <w:pStyle w:val="ListParagraph"/>
+        <w:spacing w:line="256" w:lineRule="auto"/>
+        <w:ind w:left="1800"/>
+        <w:rPr>
+          <w:rFonts w:asciiTheme="majorHAnsi" w:hAnsiTheme="majorHAnsi" w:cstheme="majorHAnsi"/>
+          <w:sz w:val="28"/>
+          <w:szCs w:val="28"/>
+        </w:rPr>
+      </w:pPr>
+      <w:r>
+        <w:rPr>
+          <w:rFonts w:asciiTheme="majorHAnsi" w:hAnsiTheme="majorHAnsi" w:cstheme="majorHAnsi"/>
+          <w:sz w:val="28"/>
+          <w:szCs w:val="28"/>
+        </w:rPr>
+        <w:t>Tổng doanh thu</w:t>
+      </w:r>
+    </w:p>
+    <w:p>
+      <w:pPr>
+        <w:pStyle w:val="ListParagraph"/>
+        <w:spacing w:line="256" w:lineRule="auto"/>
+        <w:ind w:left="1800"/>
+        <w:rPr>
+          <w:rFonts w:asciiTheme="majorHAnsi" w:hAnsiTheme="majorHAnsi" w:cstheme="majorHAnsi"/>
+          <w:sz w:val="28"/>
+          <w:szCs w:val="28"/>
+        </w:rPr>
+      </w:pPr>
+      <w:r>
+        <w:rPr>
+          <w:rFonts w:asciiTheme="majorHAnsi" w:hAnsiTheme="majorHAnsi" w:cstheme="majorHAnsi"/>
+          <w:sz w:val="28"/>
+          <w:szCs w:val="28"/>
+        </w:rPr>
+        <w:t xml:space="preserve">Tổng số </w:t>
+      </w:r>
+      <w:r>
+        <w:rPr>
+          <w:rFonts w:asciiTheme="majorHAnsi" w:hAnsiTheme="majorHAnsi" w:cstheme="majorHAnsi"/>
+          <w:sz w:val="28"/>
+          <w:szCs w:val="28"/>
+        </w:rPr>
+        <w:t>lượng order theo từng trạng thái.</w:t>
+      </w:r>
+    </w:p>
+    <w:p>
+      <w:pPr>
+        <w:pStyle w:val="ListParagraph"/>
+        <w:numPr>
+          <w:ilvl w:val="2"/>
+          <w:numId w:val="8"/>
+        </w:numPr>
+        <w:spacing w:line="256" w:lineRule="auto"/>
+        <w:rPr>
+          <w:rFonts w:asciiTheme="majorHAnsi" w:hAnsiTheme="majorHAnsi" w:cstheme="majorHAnsi"/>
+          <w:sz w:val="28"/>
+          <w:szCs w:val="28"/>
+        </w:rPr>
+      </w:pPr>
+      <w:r>
+        <w:rPr>
+          <w:rFonts w:asciiTheme="majorHAnsi" w:hAnsiTheme="majorHAnsi" w:cstheme="majorHAnsi"/>
+          <w:sz w:val="28"/>
+          <w:szCs w:val="28"/>
+          <w:lang w:val="en-US"/>
+        </w:rPr>
+        <w:t>Đăng nhập</w:t>
+      </w:r>
+    </w:p>
+    <w:p>
+      <w:pPr>
+        <w:pStyle w:val="ListParagraph"/>
+        <w:spacing w:line="256" w:lineRule="auto"/>
+        <w:ind w:left="1800"/>
+        <w:rPr>
+          <w:rFonts w:asciiTheme="majorHAnsi" w:hAnsiTheme="majorHAnsi" w:cstheme="majorHAnsi"/>
+          <w:sz w:val="28"/>
+          <w:szCs w:val="28"/>
+        </w:rPr>
+      </w:pPr>
+      <w:r>
+        <w:rPr>
+          <w:rFonts w:asciiTheme="majorHAnsi" w:hAnsiTheme="majorHAnsi" w:cstheme="majorHAnsi"/>
+          <w:sz w:val="28"/>
+          <w:szCs w:val="28"/>
+        </w:rPr>
+        <w:t>Đăng nhập với tài khoản được đăng ký ở trên website</w:t>
+      </w:r>
+    </w:p>
+    <w:p>
+      <w:pPr>
+        <w:pStyle w:val="ListParagraph"/>
+        <w:spacing w:line="256" w:lineRule="auto"/>
+        <w:ind w:left="1800"/>
+        <w:rPr>
+          <w:rFonts w:asciiTheme="majorHAnsi" w:hAnsiTheme="majorHAnsi" w:cstheme="majorHAnsi"/>
+          <w:sz w:val="28"/>
+          <w:szCs w:val="28"/>
+        </w:rPr>
+      </w:pPr>
+      <w:r>
+        <w:rPr>
+          <w:rFonts w:asciiTheme="majorHAnsi" w:hAnsiTheme="majorHAnsi" w:cstheme="majorHAnsi"/>
+          <w:sz w:val="28"/>
+          <w:szCs w:val="28"/>
+        </w:rPr>
+        <w:t xml:space="preserve">Để có thể thực hiện các chức năng như: Thay đổi thông tin người dùng, </w:t>
+      </w:r>
+      <w:r>
+        <w:rPr>
+          <w:rFonts w:asciiTheme="majorHAnsi" w:hAnsiTheme="majorHAnsi" w:cstheme="majorHAnsi"/>
+          <w:sz w:val="28"/>
+          <w:szCs w:val="28"/>
+        </w:rPr>
+        <w:t>thay đổi mật khẩu, mua hàng, gửi bình luận, chat với admin</w:t>
+      </w:r>
+    </w:p>
+    <w:p>
+      <w:pPr>
+        <w:pStyle w:val="ListParagraph"/>
+        <w:numPr>
+          <w:ilvl w:val="2"/>
+          <w:numId w:val="8"/>
+        </w:numPr>
+        <w:spacing w:line="256" w:lineRule="auto"/>
+        <w:rPr>
+          <w:rFonts w:asciiTheme="majorHAnsi" w:hAnsiTheme="majorHAnsi" w:cstheme="majorHAnsi"/>
+          <w:sz w:val="28"/>
+          <w:szCs w:val="28"/>
+        </w:rPr>
+      </w:pPr>
+      <w:r>
+        <w:rPr>
+          <w:rFonts w:asciiTheme="majorHAnsi" w:hAnsiTheme="majorHAnsi" w:cstheme="majorHAnsi"/>
+          <w:sz w:val="28"/>
+          <w:szCs w:val="28"/>
+          <w:lang w:val="en-US"/>
+        </w:rPr>
+        <w:t>Đổi mật khẩu</w:t>
+      </w:r>
+    </w:p>
+    <w:p>
+      <w:pPr>
+        <w:pStyle w:val="ListParagraph"/>
+        <w:spacing w:line="256" w:lineRule="auto"/>
+        <w:ind w:left="1800"/>
+        <w:rPr>
+          <w:rFonts w:asciiTheme="majorHAnsi" w:hAnsiTheme="majorHAnsi" w:cstheme="majorHAnsi"/>
+          <w:sz w:val="28"/>
+          <w:szCs w:val="28"/>
+        </w:rPr>
+      </w:pPr>
+      <w:r>
+        <w:rPr>
+          <w:rFonts w:asciiTheme="majorHAnsi" w:hAnsiTheme="majorHAnsi" w:cstheme="majorHAnsi"/>
+          <w:sz w:val="28"/>
+          <w:szCs w:val="28"/>
+        </w:rPr>
+        <w:t>Thay đổi mật khẩu khi cần thiết và bảo mật thông tin cho khách hàng</w:t>
+      </w:r>
+    </w:p>
+    <w:p>
+      <w:pPr>
+        <w:pStyle w:val="ListParagraph"/>
+        <w:spacing w:line="256" w:lineRule="auto"/>
+        <w:ind w:left="1800"/>
+        <w:rPr>
+          <w:rFonts w:asciiTheme="majorHAnsi" w:hAnsiTheme="majorHAnsi" w:cstheme="majorHAnsi"/>
+          <w:sz w:val="28"/>
+          <w:szCs w:val="28"/>
+        </w:rPr>
+      </w:pPr>
+    </w:p>
+    <w:p>
+      <w:pPr>
+        <w:pStyle w:val="ListParagraph"/>
+        <w:numPr>
+          <w:ilvl w:val="1"/>
+          <w:numId w:val="8"/>
+        </w:numPr>
+        <w:rPr>
+          <w:rFonts w:asciiTheme="majorHAnsi" w:hAnsiTheme="majorHAnsi" w:cstheme="majorHAnsi"/>
+          <w:sz w:val="28"/>
+          <w:szCs w:val="28"/>
+        </w:rPr>
+      </w:pPr>
+      <w:r>
+        <w:rPr>
+          <w:rFonts w:asciiTheme="majorHAnsi" w:hAnsiTheme="majorHAnsi" w:cstheme="majorHAnsi"/>
+          <w:sz w:val="28"/>
+          <w:szCs w:val="28"/>
+        </w:rPr>
+        <w:lastRenderedPageBreak/>
+        <w:t>SƠ ĐỒ TRIỂN KHAI VÀ YÊU CẦU HỆ THỐNG</w:t>
+      </w:r>
+    </w:p>
+    <w:p>
+      <w:pPr>
+        <w:pStyle w:val="ListParagraph"/>
+        <w:numPr>
+          <w:ilvl w:val="2"/>
+          <w:numId w:val="8"/>
+        </w:numPr>
+        <w:rPr>
+          <w:rFonts w:asciiTheme="majorHAnsi" w:hAnsiTheme="majorHAnsi" w:cstheme="majorHAnsi"/>
+          <w:sz w:val="28"/>
+          <w:szCs w:val="28"/>
+        </w:rPr>
+      </w:pPr>
+      <w:r>
+        <w:rPr>
+          <w:rFonts w:asciiTheme="majorHAnsi" w:hAnsiTheme="majorHAnsi" w:cstheme="majorHAnsi"/>
+          <w:sz w:val="28"/>
+          <w:szCs w:val="28"/>
+          <w:lang w:val="en-US"/>
+        </w:rPr>
+        <w:t>Sơ đồ triển khai</w:t>
+      </w:r>
+    </w:p>
+    <w:p>
+      <w:pPr>
+        <w:pStyle w:val="ListParagraph"/>
+        <w:ind w:left="1800"/>
+        <w:rPr>
+          <w:rFonts w:asciiTheme="majorHAnsi" w:hAnsiTheme="majorHAnsi" w:cstheme="majorHAnsi"/>
+          <w:sz w:val="28"/>
+          <w:szCs w:val="28"/>
+        </w:rPr>
+      </w:pPr>
+      <w:r>
+        <w:rPr>
+          <w:rFonts w:asciiTheme="majorHAnsi" w:hAnsiTheme="majorHAnsi" w:cstheme="majorHAnsi"/>
+          <w:sz w:val="28"/>
+          <w:szCs w:val="28"/>
+        </w:rPr>
+        <w:t>Website gửi thiệu của shop.com sau khi hoàn thành sẽ được triển khai theo mô hình như sau.</w:t>
+      </w:r>
+    </w:p>
+    <w:p>
+      <w:pPr>
+        <w:pStyle w:val="ListParagraph"/>
+        <w:ind w:left="1800"/>
+        <w:rPr>
+          <w:rFonts w:asciiTheme="majorHAnsi" w:hAnsiTheme="majorHAnsi" w:cstheme="majorHAnsi"/>
+          <w:sz w:val="28"/>
+          <w:szCs w:val="28"/>
+        </w:rPr>
+      </w:pPr>
+    </w:p>
+    <w:p>
+      <w:pPr>
+        <w:pStyle w:val="ListParagraph"/>
+        <w:ind w:left="1800"/>
+        <w:rPr>
+          <w:rFonts w:asciiTheme="majorHAnsi" w:hAnsiTheme="majorHAnsi" w:cstheme="majorHAnsi"/>
+          <w:sz w:val="28"/>
+          <w:szCs w:val="28"/>
+        </w:rPr>
+      </w:pPr>
+      <w:r>
+        <w:rPr>
+          <w:rFonts w:asciiTheme="majorHAnsi" w:hAnsiTheme="majorHAnsi" w:cstheme="majorHAnsi"/>
+          <w:noProof/>
+          <w:sz w:val="28"/>
+          <w:szCs w:val="28"/>
+          <w14:ligatures w14:val="standardContextual"/>
+        </w:rPr>
+        <mc:AlternateContent>
+          <mc:Choice Requires="wpg">
+            <w:drawing>
+              <wp:anchor distT="0" distB="0" distL="114300" distR="114300" simplePos="0" relativeHeight="251684864" behindDoc="0" locked="0" layoutInCell="1" allowOverlap="1" wp14:anchorId="3DC433F8" wp14:editId="46137496">
+                <wp:simplePos x="0" y="0"/>
+                <wp:positionH relativeFrom="margin">
+                  <wp:posOffset>1126913</wp:posOffset>
+                </wp:positionH>
+                <wp:positionV relativeFrom="paragraph">
+                  <wp:posOffset>4022</wp:posOffset>
+                </wp:positionV>
+                <wp:extent cx="4461933" cy="1761066"/>
+                <wp:effectExtent l="0" t="0" r="15240" b="10795"/>
+                <wp:wrapNone/>
+                <wp:docPr id="921139448" name="Group 5"/>
+                <wp:cNvGraphicFramePr/>
+                <a:graphic xmlns:a="http://schemas.openxmlformats.org/drawingml/2006/main">
+                  <a:graphicData uri="http://schemas.microsoft.com/office/word/2010/wordprocessingGroup">
+                    <wpg:wgp>
+                      <wpg:cNvGrpSpPr/>
+                      <wpg:grpSpPr>
+                        <a:xfrm>
+                          <a:off x="0" y="0"/>
+                          <a:ext cx="4461933" cy="1761066"/>
+                          <a:chOff x="0" y="0"/>
+                          <a:chExt cx="4461933" cy="1761066"/>
+                        </a:xfrm>
+                      </wpg:grpSpPr>
+                      <wps:wsp>
+                        <wps:cNvPr id="1126176038" name="Rectangle 1"/>
+                        <wps:cNvSpPr/>
+                        <wps:spPr>
+                          <a:xfrm>
+                            <a:off x="0" y="660400"/>
+                            <a:ext cx="965200" cy="457200"/>
+                          </a:xfrm>
+                          <a:prstGeom prst="rect">
+                            <a:avLst/>
+                          </a:prstGeom>
+                        </wps:spPr>
+                        <wps:style>
+                          <a:lnRef idx="2">
+                            <a:schemeClr val="accent6"/>
+                          </a:lnRef>
+                          <a:fillRef idx="1">
+                            <a:schemeClr val="lt1"/>
+                          </a:fillRef>
+                          <a:effectRef idx="0">
+                            <a:schemeClr val="accent6"/>
+                          </a:effectRef>
+                          <a:fontRef idx="minor">
+                            <a:schemeClr val="dk1"/>
+                          </a:fontRef>
+                        </wps:style>
+                        <wps:txbx>
+                          <w:txbxContent>
+                            <w:p>
+                              <w:pPr>
+                                <w:jc w:val="center"/>
+                                <w:rPr>
+                                  <w:lang w:val="en-US"/>
+                                </w:rPr>
+                              </w:pPr>
+                              <w:r>
+                                <w:rPr>
+                                  <w:lang w:val="en-US"/>
+                                </w:rPr>
+                                <w:t>Quản trị</w:t>
+                              </w:r>
+                            </w:p>
+                          </w:txbxContent>
+                        </wps:txbx>
+                        <wps:bodyPr rot="0" spcFirstLastPara="0" vertOverflow="overflow" horzOverflow="overflow" vert="horz" wrap="square" lIns="91440" tIns="45720" rIns="91440" bIns="45720" numCol="1" spcCol="0" rtlCol="0" fromWordArt="0" anchor="ctr" anchorCtr="0" forceAA="0" compatLnSpc="1">
+                          <a:prstTxWarp prst="textNoShape">
+                            <a:avLst/>
+                          </a:prstTxWarp>
+                          <a:noAutofit/>
+                        </wps:bodyPr>
+                      </wps:wsp>
+                      <wps:wsp>
+                        <wps:cNvPr id="1875772051" name="Oval 2"/>
+                        <wps:cNvSpPr/>
+                        <wps:spPr>
+                          <a:xfrm>
+                            <a:off x="1532467" y="220133"/>
+                            <a:ext cx="1168400" cy="1075266"/>
+                          </a:xfrm>
+                          <a:prstGeom prst="ellipse">
+                            <a:avLst/>
+                          </a:prstGeom>
+                        </wps:spPr>
+                        <wps:style>
+                          <a:lnRef idx="2">
+                            <a:schemeClr val="accent6"/>
+                          </a:lnRef>
+                          <a:fillRef idx="1">
+                            <a:schemeClr val="lt1"/>
+                          </a:fillRef>
+                          <a:effectRef idx="0">
+                            <a:schemeClr val="accent6"/>
+                          </a:effectRef>
+                          <a:fontRef idx="minor">
+                            <a:schemeClr val="dk1"/>
+                          </a:fontRef>
+                        </wps:style>
+                        <wps:txbx>
+                          <w:txbxContent>
+                            <w:p>
+                              <w:pPr>
+                                <w:jc w:val="center"/>
+                                <w:rPr>
+                                  <w:lang w:val="en-US"/>
+                                </w:rPr>
+                              </w:pPr>
+                              <w:r>
+                                <w:rPr>
+                                  <w:lang w:val="en-US"/>
+                                </w:rPr>
+                                <w:t xml:space="preserve"> Shop.com</w:t>
+                              </w:r>
+                            </w:p>
+                          </w:txbxContent>
+                        </wps:txbx>
+                        <wps:bodyPr rot="0" spcFirstLastPara="0" vertOverflow="overflow" horzOverflow="overflow" vert="horz" wrap="square" lIns="91440" tIns="45720" rIns="91440" bIns="45720" numCol="1" spcCol="0" rtlCol="0" fromWordArt="0" anchor="ctr" anchorCtr="0" forceAA="0" compatLnSpc="1">
+                          <a:prstTxWarp prst="textNoShape">
+                            <a:avLst/>
+                          </a:prstTxWarp>
+                          <a:noAutofit/>
+                        </wps:bodyPr>
+                      </wps:wsp>
+                      <wps:wsp>
+                        <wps:cNvPr id="495069247" name="Rectangle 1"/>
+                        <wps:cNvSpPr/>
+                        <wps:spPr>
+                          <a:xfrm>
+                            <a:off x="3445933" y="0"/>
+                            <a:ext cx="965200" cy="440266"/>
+                          </a:xfrm>
+                          <a:prstGeom prst="rect">
+                            <a:avLst/>
+                          </a:prstGeom>
+                        </wps:spPr>
+                        <wps:style>
+                          <a:lnRef idx="2">
+                            <a:schemeClr val="accent6"/>
+                          </a:lnRef>
+                          <a:fillRef idx="1">
+                            <a:schemeClr val="lt1"/>
+                          </a:fillRef>
+                          <a:effectRef idx="0">
+                            <a:schemeClr val="accent6"/>
+                          </a:effectRef>
+                          <a:fontRef idx="minor">
+                            <a:schemeClr val="dk1"/>
+                          </a:fontRef>
+                        </wps:style>
+                        <wps:txbx>
+                          <w:txbxContent>
+                            <w:p>
+                              <w:pPr>
+                                <w:jc w:val="center"/>
+                                <w:rPr>
+                                  <w:lang w:val="en-US"/>
+                                </w:rPr>
+                              </w:pPr>
+                              <w:r>
+                                <w:rPr>
+                                  <w:lang w:val="en-US"/>
+                                </w:rPr>
+                                <w:t>Người dùng</w:t>
+                              </w:r>
+                            </w:p>
+                          </w:txbxContent>
+                        </wps:txbx>
+                        <wps:bodyPr rot="0" spcFirstLastPara="0" vertOverflow="overflow" horzOverflow="overflow" vert="horz" wrap="square" lIns="91440" tIns="45720" rIns="91440" bIns="45720" numCol="1" spcCol="0" rtlCol="0" fromWordArt="0" anchor="ctr" anchorCtr="0" forceAA="0" compatLnSpc="1">
+                          <a:prstTxWarp prst="textNoShape">
+                            <a:avLst/>
+                          </a:prstTxWarp>
+                          <a:noAutofit/>
+                        </wps:bodyPr>
+                      </wps:wsp>
+                      <wps:wsp>
+                        <wps:cNvPr id="687328534" name="Rectangle 1"/>
+                        <wps:cNvSpPr/>
+                        <wps:spPr>
+                          <a:xfrm>
+                            <a:off x="3479800" y="660400"/>
+                            <a:ext cx="965200" cy="440266"/>
+                          </a:xfrm>
+                          <a:prstGeom prst="rect">
+                            <a:avLst/>
+                          </a:prstGeom>
+                        </wps:spPr>
+                        <wps:style>
+                          <a:lnRef idx="2">
+                            <a:schemeClr val="accent6"/>
+                          </a:lnRef>
+                          <a:fillRef idx="1">
+                            <a:schemeClr val="lt1"/>
+                          </a:fillRef>
+                          <a:effectRef idx="0">
+                            <a:schemeClr val="accent6"/>
+                          </a:effectRef>
+                          <a:fontRef idx="minor">
+                            <a:schemeClr val="dk1"/>
+                          </a:fontRef>
+                        </wps:style>
+                        <wps:txbx>
+                          <w:txbxContent>
+                            <w:p>
+                              <w:pPr>
+                                <w:jc w:val="center"/>
+                                <w:rPr>
+                                  <w:lang w:val="en-US"/>
+                                </w:rPr>
+                              </w:pPr>
+                              <w:r>
+                                <w:rPr>
+                                  <w:lang w:val="en-US"/>
+                                </w:rPr>
+                                <w:t>Người dùng</w:t>
+                              </w:r>
+                            </w:p>
+                            <w:p>
+                              <w:pPr>
+                                <w:jc w:val="center"/>
+                                <w:rPr>
+                                  <w:lang w:val="en-US"/>
+                                </w:rPr>
+                              </w:pPr>
+                            </w:p>
+                          </w:txbxContent>
+                        </wps:txbx>
+                        <wps:bodyPr rot="0" spcFirstLastPara="0" vertOverflow="overflow" horzOverflow="overflow" vert="horz" wrap="square" lIns="91440" tIns="45720" rIns="91440" bIns="45720" numCol="1" spcCol="0" rtlCol="0" fromWordArt="0" anchor="ctr" anchorCtr="0" forceAA="0" compatLnSpc="1">
+                          <a:prstTxWarp prst="textNoShape">
+                            <a:avLst/>
+                          </a:prstTxWarp>
+                          <a:noAutofit/>
+                        </wps:bodyPr>
+                      </wps:wsp>
+                      <wps:wsp>
+                        <wps:cNvPr id="775377577" name="Rectangle 1"/>
+                        <wps:cNvSpPr/>
+                        <wps:spPr>
+                          <a:xfrm>
+                            <a:off x="3496733" y="1320800"/>
+                            <a:ext cx="965200" cy="440266"/>
+                          </a:xfrm>
+                          <a:prstGeom prst="rect">
+                            <a:avLst/>
+                          </a:prstGeom>
+                        </wps:spPr>
+                        <wps:style>
+                          <a:lnRef idx="2">
+                            <a:schemeClr val="accent6"/>
+                          </a:lnRef>
+                          <a:fillRef idx="1">
+                            <a:schemeClr val="lt1"/>
+                          </a:fillRef>
+                          <a:effectRef idx="0">
+                            <a:schemeClr val="accent6"/>
+                          </a:effectRef>
+                          <a:fontRef idx="minor">
+                            <a:schemeClr val="dk1"/>
+                          </a:fontRef>
+                        </wps:style>
+                        <wps:txbx>
+                          <w:txbxContent>
+                            <w:p>
+                              <w:pPr>
+                                <w:jc w:val="center"/>
+                                <w:rPr>
+                                  <w:lang w:val="en-US"/>
+                                </w:rPr>
+                              </w:pPr>
+                              <w:r>
+                                <w:rPr>
+                                  <w:lang w:val="en-US"/>
+                                </w:rPr>
+                                <w:t>Người dùng</w:t>
+                              </w:r>
+                            </w:p>
+                            <w:p>
+                              <w:pPr>
+                                <w:jc w:val="center"/>
+                                <w:rPr>
+                                  <w:lang w:val="en-US"/>
+                                </w:rPr>
+                              </w:pPr>
+                            </w:p>
+                          </w:txbxContent>
+                        </wps:txbx>
+                        <wps:bodyPr rot="0" spcFirstLastPara="0" vertOverflow="overflow" horzOverflow="overflow" vert="horz" wrap="square" lIns="91440" tIns="45720" rIns="91440" bIns="45720" numCol="1" spcCol="0" rtlCol="0" fromWordArt="0" anchor="ctr" anchorCtr="0" forceAA="0" compatLnSpc="1">
+                          <a:prstTxWarp prst="textNoShape">
+                            <a:avLst/>
+                          </a:prstTxWarp>
+                          <a:noAutofit/>
+                        </wps:bodyPr>
+                      </wps:wsp>
+                      <wps:wsp>
+                        <wps:cNvPr id="959505404" name="Straight Arrow Connector 3"/>
+                        <wps:cNvCnPr/>
+                        <wps:spPr>
+                          <a:xfrm flipV="1">
+                            <a:off x="965200" y="861483"/>
+                            <a:ext cx="592032" cy="45719"/>
+                          </a:xfrm>
+                          <a:prstGeom prst="straightConnector1">
+                            <a:avLst/>
+                          </a:prstGeom>
+                          <a:ln>
+                            <a:tailEnd type="triangle"/>
+                          </a:ln>
+                        </wps:spPr>
+                        <wps:style>
+                          <a:lnRef idx="3">
+                            <a:schemeClr val="accent6"/>
+                          </a:lnRef>
+                          <a:fillRef idx="0">
+                            <a:schemeClr val="accent6"/>
+                          </a:fillRef>
+                          <a:effectRef idx="2">
+                            <a:schemeClr val="accent6"/>
+                          </a:effectRef>
+                          <a:fontRef idx="minor">
+                            <a:schemeClr val="tx1"/>
+                          </a:fontRef>
+                        </wps:style>
+                        <wps:bodyPr/>
+                      </wps:wsp>
+                      <wps:wsp>
+                        <wps:cNvPr id="1659047363" name="Straight Arrow Connector 3"/>
+                        <wps:cNvCnPr/>
+                        <wps:spPr>
+                          <a:xfrm flipV="1">
+                            <a:off x="2692400" y="266700"/>
+                            <a:ext cx="770043" cy="601133"/>
+                          </a:xfrm>
+                          <a:prstGeom prst="straightConnector1">
+                            <a:avLst/>
+                          </a:prstGeom>
+                          <a:ln>
+                            <a:tailEnd type="triangle"/>
+                          </a:ln>
+                        </wps:spPr>
+                        <wps:style>
+                          <a:lnRef idx="3">
+                            <a:schemeClr val="accent6"/>
+                          </a:lnRef>
+                          <a:fillRef idx="0">
+                            <a:schemeClr val="accent6"/>
+                          </a:fillRef>
+                          <a:effectRef idx="2">
+                            <a:schemeClr val="accent6"/>
+                          </a:effectRef>
+                          <a:fontRef idx="minor">
+                            <a:schemeClr val="tx1"/>
+                          </a:fontRef>
+                        </wps:style>
+                        <wps:bodyPr/>
+                      </wps:wsp>
+                      <wps:wsp>
+                        <wps:cNvPr id="1409975289" name="Straight Arrow Connector 3"/>
+                        <wps:cNvCnPr/>
+                        <wps:spPr>
+                          <a:xfrm>
+                            <a:off x="2683933" y="880533"/>
+                            <a:ext cx="795444" cy="634153"/>
+                          </a:xfrm>
+                          <a:prstGeom prst="straightConnector1">
+                            <a:avLst/>
+                          </a:prstGeom>
+                          <a:ln>
+                            <a:tailEnd type="triangle"/>
+                          </a:ln>
+                        </wps:spPr>
+                        <wps:style>
+                          <a:lnRef idx="3">
+                            <a:schemeClr val="accent6"/>
+                          </a:lnRef>
+                          <a:fillRef idx="0">
+                            <a:schemeClr val="accent6"/>
+                          </a:fillRef>
+                          <a:effectRef idx="2">
+                            <a:schemeClr val="accent6"/>
+                          </a:effectRef>
+                          <a:fontRef idx="minor">
+                            <a:schemeClr val="tx1"/>
+                          </a:fontRef>
+                        </wps:style>
+                        <wps:bodyPr/>
+                      </wps:wsp>
+                    </wpg:wgp>
+                  </a:graphicData>
+                </a:graphic>
+              </wp:anchor>
+            </w:drawing>
+          </mc:Choice>
+          <mc:Fallback>
+            <w:pict>
+              <v:group w14:anchorId="3DC433F8" id="Group 5" o:spid="_x0000_s1027" style="position:absolute;left:0;text-align:left;margin-left:88.75pt;margin-top:.3pt;width:351.35pt;height:138.65pt;z-index:251684864;mso-position-horizontal-relative:margin" coordsize="44619,17610" o:gfxdata="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">
+                <v:rect id="Rectangle 1" o:spid="_x0000_s1028" style="position:absolute;top:6604;width:9652;height:4572;visibility:visible;mso-wrap-style:square;v-text-anchor:middle" o:gfxdata="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" fillcolor="white [3201]" strokecolor="#70ad47 [3209]" strokeweight="1pt">
+                  <v:textbox>
+                    <w:txbxContent>
+                      <w:p>
+                        <w:pPr>
+                          <w:jc w:val="center"/>
+                          <w:rPr>
+                            <w:lang w:val="en-US"/>
+                          </w:rPr>
+                        </w:pPr>
+                        <w:r>
+                          <w:rPr>
+                            <w:lang w:val="en-US"/>
+                          </w:rPr>
+                          <w:t>Quản trị</w:t>
+                        </w:r>
+                      </w:p>
+                    </w:txbxContent>
+                  </v:textbox>
+                </v:rect>
+                <v:oval id="Oval 2" o:spid="_x0000_s1029" style="position:absolute;left:15324;top:2201;width:11684;height:10752;visibility:visible;mso-wrap-style:square;v-text-anchor:middle" o:gfxdata="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" fillcolor="white [3201]" strokecolor="#70ad47 [3209]" strokeweight="1pt">
+                  <v:stroke joinstyle="miter"/>
+                  <v:textbox>
+                    <w:txbxContent>
+                      <w:p>
+                        <w:pPr>
+                          <w:jc w:val="center"/>
+                          <w:rPr>
+                            <w:lang w:val="en-US"/>
+                          </w:rPr>
+                        </w:pPr>
+                        <w:r>
+                          <w:rPr>
+                            <w:lang w:val="en-US"/>
+                          </w:rPr>
+                          <w:t xml:space="preserve"> Shop.com</w:t>
+                        </w:r>
+                      </w:p>
+                    </w:txbxContent>
+                  </v:textbox>
+                </v:oval>
+                <v:rect id="Rectangle 1" o:spid="_x0000_s1030" style="position:absolute;left:34459;width:9652;height:4402;visibility:visible;mso-wrap-style:square;v-text-anchor:middle" o:gfxdata="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" fillcolor="white [3201]" strokecolor="#70ad47 [3209]" strokeweight="1pt">
+                  <v:textbox>
+                    <w:txbxContent>
+                      <w:p>
+                        <w:pPr>
+                          <w:jc w:val="center"/>
+                          <w:rPr>
+                            <w:lang w:val="en-US"/>
+                          </w:rPr>
+                        </w:pPr>
+                        <w:r>
+                          <w:rPr>
+                            <w:lang w:val="en-US"/>
+                          </w:rPr>
+                          <w:t>Người dùng</w:t>
+                        </w:r>
+                      </w:p>
+                    </w:txbxContent>
+                  </v:textbox>
+                </v:rect>
+                <v:rect id="Rectangle 1" o:spid="_x0000_s1031" style="position:absolute;left:34798;top:6604;width:9652;height:4402;visibility:visible;mso-wrap-style:square;v-text-anchor:middle" o:gfxdata="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" fillcolor="white [3201]" strokecolor="#70ad47 [3209]" strokeweight="1pt">
+                  <v:textbox>
+                    <w:txbxContent>
+                      <w:p>
+                        <w:pPr>
+                          <w:jc w:val="center"/>
+                          <w:rPr>
+                            <w:lang w:val="en-US"/>
+                          </w:rPr>
+                        </w:pPr>
+                        <w:r>
+                          <w:rPr>
+                            <w:lang w:val="en-US"/>
+                          </w:rPr>
+                          <w:t>Người dùng</w:t>
+                        </w:r>
+                      </w:p>
+                      <w:p>
+                        <w:pPr>
+                          <w:jc w:val="center"/>
+                          <w:rPr>
+                            <w:lang w:val="en-US"/>
+                          </w:rPr>
+                        </w:pPr>
+                      </w:p>
+                    </w:txbxContent>
+                  </v:textbox>
+                </v:rect>
+                <v:rect id="Rectangle 1" o:spid="_x0000_s1032" style="position:absolute;left:34967;top:13208;width:9652;height:4402;visibility:visible;mso-wrap-style:square;v-text-anchor:middle" o:gfxdata="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" fillcolor="white [3201]" strokecolor="#70ad47 [3209]" strokeweight="1pt">
+                  <v:textbox>
+                    <w:txbxContent>
+                      <w:p>
+                        <w:pPr>
+                          <w:jc w:val="center"/>
+                          <w:rPr>
+                            <w:lang w:val="en-US"/>
+                          </w:rPr>
+                        </w:pPr>
+                        <w:r>
+                          <w:rPr>
+                            <w:lang w:val="en-US"/>
+                          </w:rPr>
+                          <w:t>Người dùng</w:t>
+                        </w:r>
+                      </w:p>
+                      <w:p>
+                        <w:pPr>
+                          <w:jc w:val="center"/>
+                          <w:rPr>
+                            <w:lang w:val="en-US"/>
+                          </w:rPr>
+                        </w:pPr>
+                      </w:p>
+                    </w:txbxContent>
+                  </v:textbox>
+                </v:rect>
+                <v:shapetype id="_x0000_t32" coordsize="21600,21600" o:spt="32" o:oned="t" path="m,l21600,21600e" filled="f">
+                  <v:path arrowok="t" fillok="f" o:connecttype="none"/>
+                  <o:lock v:ext="edit" shapetype="t"/>
+                </v:shapetype>
+                <v:shape id="Straight Arrow Connector 3" o:spid="_x0000_s1033" type="#_x0000_t32" style="position:absolute;left:9652;top:8614;width:5920;height:458;flip:y;visibility:visible;mso-wrap-style:square" o:connectortype="straight" o:gfxdata="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" strokecolor="#70ad47 [3209]" strokeweight="1.5pt">
+                  <v:stroke endarrow="block" joinstyle="miter"/>
+                </v:shape>
+                <v:shape id="Straight Arrow Connector 3" o:spid="_x0000_s1034" type="#_x0000_t32" style="position:absolute;left:26924;top:2667;width:7700;height:6011;flip:y;visibility:visible;mso-wrap-style:square" o:connectortype="straight" o:gfxdata="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" strokecolor="#70ad47 [3209]" strokeweight="1.5pt">
+                  <v:stroke endarrow="block" joinstyle="miter"/>
+                </v:shape>
+                <v:shape id="Straight Arrow Connector 3" o:spid="_x0000_s1035" type="#_x0000_t32" style="position:absolute;left:26839;top:8805;width:7954;height:6341;visibility:visible;mso-wrap-style:square" o:connectortype="straight" o:gfxdata="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" strokecolor="#70ad47 [3209]" strokeweight="1.5pt">
+                  <v:stroke endarrow="block" joinstyle="miter"/>
+                </v:shape>
+                <w10:wrap anchorx="margin"/>
+              </v:group>
+            </w:pict>
+          </mc:Fallback>
+        </mc:AlternateContent>
+      </w:r>
+    </w:p>
+    <w:p>
+      <w:pPr>
+        <w:pStyle w:val="ListParagraph"/>
+        <w:ind w:left="1800"/>
+        <w:rPr>
+          <w:rFonts w:asciiTheme="majorHAnsi" w:hAnsiTheme="majorHAnsi" w:cstheme="majorHAnsi"/>
+          <w:sz w:val="28"/>
+          <w:szCs w:val="28"/>
+        </w:rPr>
+      </w:pPr>
+    </w:p>
+    <w:p>
+      <w:pPr>
+        <w:pStyle w:val="ListParagraph"/>
+        <w:ind w:left="1800"/>
+        <w:rPr>
+          <w:rFonts w:asciiTheme="majorHAnsi" w:hAnsiTheme="majorHAnsi" w:cstheme="majorHAnsi"/>
+          <w:sz w:val="28"/>
+          <w:szCs w:val="28"/>
+        </w:rPr>
+      </w:pPr>
+    </w:p>
+    <w:p>
+      <w:pPr>
+        <w:pStyle w:val="ListParagraph"/>
+        <w:ind w:left="1800"/>
+        <w:rPr>
+          <w:rFonts w:asciiTheme="majorHAnsi" w:hAnsiTheme="majorHAnsi" w:cstheme="majorHAnsi"/>
+          <w:sz w:val="28"/>
+          <w:szCs w:val="28"/>
+        </w:rPr>
+      </w:pPr>
+    </w:p>
+    <w:p>
+      <w:pPr>
+        <w:pStyle w:val="ListParagraph"/>
+        <w:ind w:left="1800"/>
+        <w:rPr>
+          <w:rFonts w:asciiTheme="majorHAnsi" w:hAnsiTheme="majorHAnsi" w:cstheme="majorHAnsi"/>
+          <w:sz w:val="28"/>
+          <w:szCs w:val="28"/>
+        </w:rPr>
+      </w:pPr>
+    </w:p>
+    <w:p>
+      <w:pPr>
+        <w:pStyle w:val="ListParagraph"/>
+        <w:ind w:left="1800"/>
+        <w:rPr>
+          <w:rFonts w:asciiTheme="majorHAnsi" w:hAnsiTheme="majorHAnsi" w:cstheme="majorHAnsi"/>
+          <w:sz w:val="28"/>
+          <w:szCs w:val="28"/>
+        </w:rPr>
+      </w:pPr>
+    </w:p>
+    <w:p>
+      <w:pPr>
+        <w:pStyle w:val="ListParagraph"/>
+        <w:ind w:left="1800"/>
+        <w:rPr>
+          <w:rFonts w:asciiTheme="majorHAnsi" w:hAnsiTheme="majorHAnsi" w:cstheme="majorHAnsi"/>
+          <w:sz w:val="28"/>
+          <w:szCs w:val="28"/>
+        </w:rPr>
+      </w:pPr>
+    </w:p>
+    <w:p>
+      <w:pPr>
+        <w:pStyle w:val="ListParagraph"/>
+        <w:ind w:left="1800"/>
+        <w:rPr>
+          <w:rFonts w:asciiTheme="majorHAnsi" w:hAnsiTheme="majorHAnsi" w:cstheme="majorHAnsi"/>
+          <w:sz w:val="28"/>
+          <w:szCs w:val="28"/>
+        </w:rPr>
+      </w:pPr>
+    </w:p>
+    <w:p>
+      <w:pPr>
+        <w:pStyle w:val="ListParagraph"/>
+        <w:ind w:left="1800"/>
+        <w:rPr>
+          <w:rFonts w:asciiTheme="majorHAnsi" w:hAnsiTheme="majorHAnsi" w:cstheme="majorHAnsi"/>
+          <w:sz w:val="28"/>
+          <w:szCs w:val="28"/>
+        </w:rPr>
+      </w:pPr>
+    </w:p>
+    <w:p>
+      <w:pPr>
+        <w:pStyle w:val="ListParagraph"/>
+        <w:numPr>
+          <w:ilvl w:val="0"/>
+          <w:numId w:val="27"/>
+        </w:numPr>
+        <w:rPr>
+          <w:rFonts w:asciiTheme="majorHAnsi" w:hAnsiTheme="majorHAnsi" w:cstheme="majorHAnsi"/>
+          <w:sz w:val="28"/>
+          <w:szCs w:val="28"/>
+        </w:rPr>
+      </w:pPr>
+      <w:r>
+        <w:rPr>
+          <w:rFonts w:asciiTheme="majorHAnsi" w:hAnsiTheme="majorHAnsi" w:cstheme="majorHAnsi"/>
+          <w:sz w:val="28"/>
+          <w:szCs w:val="28"/>
+        </w:rPr>
+        <w:t xml:space="preserve">Thuê host có hỗ trợ php và mysql và triển khai website Shop.com </w:t>
+      </w:r>
+      <w:r>
+        <w:rPr>
+          <w:rFonts w:asciiTheme="majorHAnsi" w:hAnsiTheme="majorHAnsi" w:cstheme="majorHAnsi"/>
+          <w:sz w:val="28"/>
+          <w:szCs w:val="28"/>
+        </w:rPr>
+        <w:t>và đưa lên đó</w:t>
+      </w:r>
+    </w:p>
+    <w:p>
+      <w:pPr>
+        <w:pStyle w:val="ListParagraph"/>
+        <w:numPr>
+          <w:ilvl w:val="0"/>
+          <w:numId w:val="27"/>
+        </w:numPr>
+        <w:rPr>
+          <w:rFonts w:asciiTheme="majorHAnsi" w:hAnsiTheme="majorHAnsi" w:cstheme="majorHAnsi"/>
+          <w:sz w:val="28"/>
+          <w:szCs w:val="28"/>
+        </w:rPr>
+      </w:pPr>
+      <w:r>
+        <w:rPr>
+          <w:rFonts w:asciiTheme="majorHAnsi" w:hAnsiTheme="majorHAnsi" w:cstheme="majorHAnsi"/>
+          <w:sz w:val="28"/>
+          <w:szCs w:val="28"/>
+        </w:rPr>
+        <w:t>Nhân viên quản trị vào website để quản lý</w:t>
+      </w:r>
+    </w:p>
+    <w:p>
+      <w:pPr>
+        <w:pStyle w:val="ListParagraph"/>
+        <w:numPr>
+          <w:ilvl w:val="0"/>
+          <w:numId w:val="27"/>
+        </w:numPr>
+        <w:rPr>
+          <w:rFonts w:asciiTheme="majorHAnsi" w:hAnsiTheme="majorHAnsi" w:cstheme="majorHAnsi"/>
+          <w:sz w:val="28"/>
+          <w:szCs w:val="28"/>
+        </w:rPr>
+      </w:pPr>
+      <w:r>
+        <w:rPr>
+          <w:rFonts w:asciiTheme="majorHAnsi" w:hAnsiTheme="majorHAnsi" w:cstheme="majorHAnsi"/>
+          <w:sz w:val="28"/>
+          <w:szCs w:val="28"/>
+        </w:rPr>
+        <w:t>Người tiêu dùng sử dụng trình duyệt để truy cập trang web, tìm kiếm và mua hàng hóa</w:t>
+      </w:r>
+    </w:p>
+    <w:p>
+      <w:pPr>
+        <w:rPr>
+          <w:rFonts w:asciiTheme="majorHAnsi" w:hAnsiTheme="majorHAnsi" w:cstheme="majorHAnsi"/>
+          <w:sz w:val="28"/>
+          <w:szCs w:val="28"/>
+        </w:rPr>
+      </w:pPr>
+    </w:p>
+    <w:p>
+      <w:pPr>
+        <w:pStyle w:val="ListParagraph"/>
+        <w:numPr>
+          <w:ilvl w:val="2"/>
+          <w:numId w:val="8"/>
+        </w:numPr>
+        <w:rPr>
+          <w:rFonts w:asciiTheme="majorHAnsi" w:hAnsiTheme="majorHAnsi" w:cstheme="majorHAnsi"/>
+          <w:sz w:val="28"/>
+          <w:szCs w:val="28"/>
+        </w:rPr>
+      </w:pPr>
+      <w:r>
+        <w:rPr>
+          <w:rFonts w:asciiTheme="majorHAnsi" w:hAnsiTheme="majorHAnsi" w:cstheme="majorHAnsi"/>
+          <w:sz w:val="28"/>
+          <w:szCs w:val="28"/>
+          <w:lang w:val="en-US"/>
+        </w:rPr>
+        <w:t>Yêu cầu hệ thống</w:t>
+      </w:r>
+    </w:p>
+    <w:p>
+      <w:pPr>
+        <w:pStyle w:val="ListParagraph"/>
+        <w:numPr>
+          <w:ilvl w:val="0"/>
+          <w:numId w:val="30"/>
+        </w:numPr>
+        <w:rPr>
+          <w:rFonts w:asciiTheme="majorHAnsi" w:hAnsiTheme="majorHAnsi" w:cstheme="majorHAnsi"/>
+          <w:sz w:val="28"/>
+          <w:szCs w:val="28"/>
+        </w:rPr>
+      </w:pPr>
+      <w:r>
+        <w:rPr>
+          <w:rFonts w:asciiTheme="majorHAnsi" w:hAnsiTheme="majorHAnsi" w:cstheme="majorHAnsi"/>
+          <w:sz w:val="28"/>
+          <w:szCs w:val="28"/>
+        </w:rPr>
+        <w:t>Cấu trúc giao diện của người dùng:</w:t>
+      </w:r>
+    </w:p>
+    <w:p>
+      <w:pPr>
+        <w:pStyle w:val="ListParagraph"/>
+        <w:numPr>
+          <w:ilvl w:val="1"/>
+          <w:numId w:val="30"/>
+        </w:numPr>
+        <w:rPr>
+          <w:rFonts w:asciiTheme="majorHAnsi" w:hAnsiTheme="majorHAnsi" w:cstheme="majorHAnsi"/>
+          <w:sz w:val="28"/>
+          <w:szCs w:val="28"/>
+        </w:rPr>
+      </w:pPr>
+      <w:r>
+        <w:rPr>
+          <w:rFonts w:asciiTheme="majorHAnsi" w:hAnsiTheme="majorHAnsi" w:cstheme="majorHAnsi"/>
+          <w:sz w:val="28"/>
+          <w:szCs w:val="28"/>
+        </w:rPr>
+        <w:t>Ch</w:t>
+      </w:r>
+      <w:r>
+        <w:rPr>
+          <w:rFonts w:asciiTheme="majorHAnsi" w:hAnsiTheme="majorHAnsi" w:cstheme="majorHAnsi"/>
+          <w:sz w:val="28"/>
+          <w:szCs w:val="28"/>
+        </w:rPr>
+        <w:t>ứa danh mục hàng hóa để khách hàng dễ tìm kiếm theo từng loại</w:t>
+      </w:r>
+    </w:p>
+    <w:p>
+      <w:pPr>
+        <w:pStyle w:val="ListParagraph"/>
+        <w:numPr>
+          <w:ilvl w:val="1"/>
+          <w:numId w:val="30"/>
+        </w:numPr>
+        <w:rPr>
+          <w:rFonts w:asciiTheme="majorHAnsi" w:hAnsiTheme="majorHAnsi" w:cstheme="majorHAnsi"/>
+          <w:sz w:val="28"/>
+          <w:szCs w:val="28"/>
+        </w:rPr>
+      </w:pPr>
+      <w:r>
+        <w:rPr>
+          <w:rFonts w:asciiTheme="majorHAnsi" w:hAnsiTheme="majorHAnsi" w:cstheme="majorHAnsi"/>
+          <w:sz w:val="28"/>
+          <w:szCs w:val="28"/>
+          <w:lang w:val="en-US"/>
+        </w:rPr>
+        <w:t>Tìm theo tên</w:t>
+      </w:r>
+    </w:p>
+    <w:p>
+      <w:pPr>
+        <w:pStyle w:val="ListParagraph"/>
+        <w:numPr>
+          <w:ilvl w:val="1"/>
+          <w:numId w:val="30"/>
+        </w:numPr>
+        <w:rPr>
+          <w:rFonts w:asciiTheme="majorHAnsi" w:hAnsiTheme="majorHAnsi" w:cstheme="majorHAnsi"/>
+          <w:sz w:val="28"/>
+          <w:szCs w:val="28"/>
+        </w:rPr>
+      </w:pPr>
+      <w:r>
+        <w:rPr>
+          <w:rFonts w:asciiTheme="majorHAnsi" w:hAnsiTheme="majorHAnsi" w:cstheme="majorHAnsi"/>
+          <w:sz w:val="28"/>
+          <w:szCs w:val="28"/>
+        </w:rPr>
+        <w:t xml:space="preserve">Hiển thị </w:t>
+      </w:r>
+      <w:r>
+        <w:rPr>
+          <w:rFonts w:asciiTheme="majorHAnsi" w:hAnsiTheme="majorHAnsi" w:cstheme="majorHAnsi"/>
+          <w:sz w:val="28"/>
+          <w:szCs w:val="28"/>
+        </w:rPr>
+        <w:t>danh sách mặt hàng mới và được yêu thích nhất</w:t>
+      </w:r>
+    </w:p>
+    <w:p>
+      <w:pPr>
+        <w:pStyle w:val="ListParagraph"/>
+        <w:numPr>
+          <w:ilvl w:val="1"/>
+          <w:numId w:val="30"/>
+        </w:numPr>
+        <w:rPr>
+          <w:rFonts w:asciiTheme="majorHAnsi" w:hAnsiTheme="majorHAnsi" w:cstheme="majorHAnsi"/>
+          <w:sz w:val="28"/>
+          <w:szCs w:val="28"/>
+        </w:rPr>
+      </w:pPr>
+      <w:r>
+        <w:rPr>
+          <w:rFonts w:asciiTheme="majorHAnsi" w:hAnsiTheme="majorHAnsi" w:cstheme="majorHAnsi"/>
+          <w:sz w:val="28"/>
+          <w:szCs w:val="28"/>
+        </w:rPr>
+        <w:t>Hiển thị thông tin người dùng sau khi đăng nhập</w:t>
+      </w:r>
+    </w:p>
+    <w:p>
+      <w:pPr>
+        <w:pStyle w:val="ListParagraph"/>
+        <w:numPr>
+          <w:ilvl w:val="0"/>
+          <w:numId w:val="30"/>
+        </w:numPr>
+        <w:rPr>
+          <w:rFonts w:asciiTheme="majorHAnsi" w:hAnsiTheme="majorHAnsi" w:cstheme="majorHAnsi"/>
+          <w:sz w:val="28"/>
+          <w:szCs w:val="28"/>
+        </w:rPr>
+      </w:pPr>
+      <w:r>
+        <w:rPr>
+          <w:rFonts w:asciiTheme="majorHAnsi" w:hAnsiTheme="majorHAnsi" w:cstheme="majorHAnsi"/>
+          <w:sz w:val="28"/>
+          <w:szCs w:val="28"/>
+          <w:lang w:val="en-US"/>
+        </w:rPr>
+        <w:t>Trang chính của website</w:t>
+      </w:r>
+    </w:p>
+    <w:p>
+      <w:pPr>
+        <w:pStyle w:val="ListParagraph"/>
+        <w:numPr>
+          <w:ilvl w:val="1"/>
+          <w:numId w:val="30"/>
+        </w:numPr>
+        <w:rPr>
+          <w:rFonts w:asciiTheme="majorHAnsi" w:hAnsiTheme="majorHAnsi" w:cstheme="majorHAnsi"/>
+          <w:sz w:val="28"/>
+          <w:szCs w:val="28"/>
+        </w:rPr>
+      </w:pPr>
+      <w:r>
+        <w:rPr>
+          <w:rFonts w:asciiTheme="majorHAnsi" w:hAnsiTheme="majorHAnsi" w:cstheme="majorHAnsi"/>
+          <w:sz w:val="28"/>
+          <w:szCs w:val="28"/>
+        </w:rPr>
+        <w:t xml:space="preserve">Trưng bày hai loại mặt hàng đó là: Sản phẩm mới </w:t>
+      </w:r>
+      <w:r>
+        <w:rPr>
+          <w:rFonts w:asciiTheme="majorHAnsi" w:hAnsiTheme="majorHAnsi" w:cstheme="majorHAnsi"/>
+          <w:sz w:val="28"/>
+          <w:szCs w:val="28"/>
+        </w:rPr>
+        <w:t>nhất và sản phẩm tốt nhất của shop theo cách dễ nhìn.</w:t>
+      </w:r>
+    </w:p>
+    <w:p>
+      <w:pPr>
+        <w:pStyle w:val="ListParagraph"/>
+        <w:numPr>
+          <w:ilvl w:val="0"/>
+          <w:numId w:val="30"/>
+        </w:numPr>
+        <w:rPr>
+          <w:rFonts w:asciiTheme="majorHAnsi" w:hAnsiTheme="majorHAnsi" w:cstheme="majorHAnsi"/>
+          <w:sz w:val="28"/>
+          <w:szCs w:val="28"/>
+        </w:rPr>
+      </w:pPr>
+      <w:r>
+        <w:rPr>
+          <w:rFonts w:asciiTheme="majorHAnsi" w:hAnsiTheme="majorHAnsi" w:cstheme="majorHAnsi"/>
+          <w:sz w:val="28"/>
+          <w:szCs w:val="28"/>
+          <w:lang w:val="en-US"/>
+        </w:rPr>
+        <w:t>Trưng bày hàng hóa</w:t>
+      </w:r>
+    </w:p>
+    <w:p>
+      <w:pPr>
+        <w:pStyle w:val="ListParagraph"/>
+        <w:numPr>
+          <w:ilvl w:val="1"/>
+          <w:numId w:val="30"/>
+        </w:numPr>
+        <w:rPr>
+          <w:rFonts w:asciiTheme="majorHAnsi" w:hAnsiTheme="majorHAnsi" w:cstheme="majorHAnsi"/>
+          <w:sz w:val="28"/>
+          <w:szCs w:val="28"/>
+        </w:rPr>
+      </w:pPr>
+      <w:r>
+        <w:rPr>
+          <w:rFonts w:asciiTheme="majorHAnsi" w:hAnsiTheme="majorHAnsi" w:cstheme="majorHAnsi"/>
+          <w:sz w:val="28"/>
+          <w:szCs w:val="28"/>
+        </w:rPr>
+        <w:t>Khi người dùng tìm kiếm sẽ hiện ra theo từ khóa. Mỗi mặt hàng cần có hình ảnh, tên, đơn giá và giảm giá nếu có. Khi người dùng nhấp vào sẽ chuyển đến trang hiển thị chi tiết sản phẩm</w:t>
+      </w:r>
+    </w:p>
+    <w:p>
+      <w:pPr>
+        <w:pStyle w:val="ListParagraph"/>
+        <w:numPr>
+          <w:ilvl w:val="0"/>
+          <w:numId w:val="30"/>
+        </w:numPr>
+        <w:rPr>
+          <w:rFonts w:asciiTheme="majorHAnsi" w:hAnsiTheme="majorHAnsi" w:cstheme="majorHAnsi"/>
+          <w:sz w:val="28"/>
+          <w:szCs w:val="28"/>
+        </w:rPr>
+      </w:pPr>
+      <w:r>
+        <w:rPr>
+          <w:rFonts w:asciiTheme="majorHAnsi" w:hAnsiTheme="majorHAnsi" w:cstheme="majorHAnsi"/>
+          <w:sz w:val="28"/>
+          <w:szCs w:val="28"/>
+        </w:rPr>
+        <w:t>Yêu cầu cơ bản của website</w:t>
+      </w:r>
+    </w:p>
+    <w:p>
+      <w:pPr>
+        <w:pStyle w:val="ListParagraph"/>
+        <w:numPr>
+          <w:ilvl w:val="1"/>
+          <w:numId w:val="30"/>
+        </w:numPr>
+        <w:rPr>
+          <w:rFonts w:asciiTheme="majorHAnsi" w:hAnsiTheme="majorHAnsi" w:cstheme="majorHAnsi"/>
+          <w:sz w:val="28"/>
+          <w:szCs w:val="28"/>
+        </w:rPr>
+      </w:pPr>
+      <w:r>
+        <w:rPr>
+          <w:rFonts w:asciiTheme="majorHAnsi" w:hAnsiTheme="majorHAnsi" w:cstheme="majorHAnsi"/>
+          <w:sz w:val="28"/>
+          <w:szCs w:val="28"/>
+        </w:rPr>
+        <w:lastRenderedPageBreak/>
+        <w:t>Thông tin chi tiết mặt hàng được chọn</w:t>
+      </w:r>
+    </w:p>
+    <w:p>
+      <w:pPr>
+        <w:pStyle w:val="ListParagraph"/>
+        <w:numPr>
+          <w:ilvl w:val="1"/>
+          <w:numId w:val="30"/>
+        </w:numPr>
+        <w:rPr>
+          <w:rFonts w:asciiTheme="majorHAnsi" w:hAnsiTheme="majorHAnsi" w:cstheme="majorHAnsi"/>
+          <w:sz w:val="28"/>
+          <w:szCs w:val="28"/>
+        </w:rPr>
+      </w:pPr>
+      <w:r>
+        <w:rPr>
+          <w:rFonts w:asciiTheme="majorHAnsi" w:hAnsiTheme="majorHAnsi" w:cstheme="majorHAnsi"/>
+          <w:sz w:val="28"/>
+          <w:szCs w:val="28"/>
+        </w:rPr>
+        <w:t>Danh sách các mặt hàng cùng với sản phẩm được chọn</w:t>
+      </w:r>
+    </w:p>
+    <w:p>
+      <w:pPr>
+        <w:pStyle w:val="ListParagraph"/>
+        <w:numPr>
+          <w:ilvl w:val="1"/>
+          <w:numId w:val="30"/>
+        </w:numPr>
+        <w:rPr>
+          <w:rFonts w:asciiTheme="majorHAnsi" w:hAnsiTheme="majorHAnsi" w:cstheme="majorHAnsi"/>
+          <w:sz w:val="28"/>
+          <w:szCs w:val="28"/>
+        </w:rPr>
+      </w:pPr>
+      <w:r>
+        <w:rPr>
+          <w:rFonts w:asciiTheme="majorHAnsi" w:hAnsiTheme="majorHAnsi" w:cstheme="majorHAnsi"/>
+          <w:sz w:val="28"/>
+          <w:szCs w:val="28"/>
+        </w:rPr>
+        <w:t>Cho phép khách hàng bình luận về sản phẩm</w:t>
+      </w:r>
+    </w:p>
+    <w:p>
+      <w:pPr>
+        <w:pStyle w:val="ListParagraph"/>
+        <w:numPr>
+          <w:ilvl w:val="2"/>
+          <w:numId w:val="30"/>
+        </w:numPr>
+        <w:rPr>
+          <w:rFonts w:asciiTheme="majorHAnsi" w:hAnsiTheme="majorHAnsi" w:cstheme="majorHAnsi"/>
+          <w:sz w:val="28"/>
+          <w:szCs w:val="28"/>
+        </w:rPr>
+      </w:pPr>
+      <w:r>
+        <w:rPr>
+          <w:rFonts w:asciiTheme="majorHAnsi" w:hAnsiTheme="majorHAnsi" w:cstheme="majorHAnsi"/>
+          <w:sz w:val="28"/>
+          <w:szCs w:val="28"/>
+        </w:rPr>
+        <w:t>Các trang quản lý tài khoản phản có:</w:t>
+      </w:r>
+    </w:p>
+    <w:p>
+      <w:pPr>
+        <w:pStyle w:val="ListParagraph"/>
+        <w:numPr>
+          <w:ilvl w:val="3"/>
+          <w:numId w:val="30"/>
+        </w:numPr>
+        <w:rPr>
+          <w:rFonts w:asciiTheme="majorHAnsi" w:hAnsiTheme="majorHAnsi" w:cstheme="majorHAnsi"/>
+          <w:sz w:val="28"/>
+          <w:szCs w:val="28"/>
+        </w:rPr>
+      </w:pPr>
+      <w:r>
+        <w:rPr>
+          <w:rFonts w:asciiTheme="majorHAnsi" w:hAnsiTheme="majorHAnsi" w:cstheme="majorHAnsi"/>
+          <w:sz w:val="28"/>
+          <w:szCs w:val="28"/>
+          <w:lang w:val="en-US"/>
+        </w:rPr>
+        <w:t>Đăng nhập</w:t>
+      </w:r>
+    </w:p>
+    <w:p>
+      <w:pPr>
+        <w:pStyle w:val="ListParagraph"/>
+        <w:numPr>
+          <w:ilvl w:val="3"/>
+          <w:numId w:val="30"/>
+        </w:numPr>
+        <w:rPr>
+          <w:rFonts w:asciiTheme="majorHAnsi" w:hAnsiTheme="majorHAnsi" w:cstheme="majorHAnsi"/>
+          <w:sz w:val="28"/>
+          <w:szCs w:val="28"/>
+        </w:rPr>
+      </w:pPr>
+      <w:r>
+        <w:rPr>
+          <w:rFonts w:asciiTheme="majorHAnsi" w:hAnsiTheme="majorHAnsi" w:cstheme="majorHAnsi"/>
+          <w:sz w:val="28"/>
+          <w:szCs w:val="28"/>
+          <w:lang w:val="en-US"/>
+        </w:rPr>
+        <w:t>Đăng ký</w:t>
+      </w:r>
+    </w:p>
+    <w:p>
+      <w:pPr>
+        <w:pStyle w:val="ListParagraph"/>
+        <w:numPr>
+          <w:ilvl w:val="3"/>
+          <w:numId w:val="30"/>
+        </w:numPr>
+        <w:rPr>
+          <w:rFonts w:asciiTheme="majorHAnsi" w:hAnsiTheme="majorHAnsi" w:cstheme="majorHAnsi"/>
+          <w:sz w:val="28"/>
+          <w:szCs w:val="28"/>
+        </w:rPr>
+      </w:pPr>
+      <w:r>
+        <w:rPr>
+          <w:rFonts w:asciiTheme="majorHAnsi" w:hAnsiTheme="majorHAnsi" w:cstheme="majorHAnsi"/>
+          <w:sz w:val="28"/>
+          <w:szCs w:val="28"/>
+          <w:lang w:val="en-US"/>
+        </w:rPr>
+        <w:t>Đổi mật khẩu</w:t>
+      </w:r>
+    </w:p>
+    <w:p>
+      <w:pPr>
+        <w:pStyle w:val="ListParagraph"/>
+        <w:numPr>
+          <w:ilvl w:val="3"/>
+          <w:numId w:val="30"/>
+        </w:numPr>
+        <w:rPr>
+          <w:rFonts w:asciiTheme="majorHAnsi" w:hAnsiTheme="majorHAnsi" w:cstheme="majorHAnsi"/>
+          <w:sz w:val="28"/>
+          <w:szCs w:val="28"/>
+        </w:rPr>
+      </w:pPr>
+      <w:r>
+        <w:rPr>
+          <w:rFonts w:asciiTheme="majorHAnsi" w:hAnsiTheme="majorHAnsi" w:cstheme="majorHAnsi"/>
+          <w:sz w:val="28"/>
+          <w:szCs w:val="28"/>
+        </w:rPr>
+        <w:t>Cập nhật thông tin tài khoản</w:t>
+      </w:r>
+    </w:p>
+    <w:p>
+      <w:pPr>
+        <w:pStyle w:val="ListParagraph"/>
+        <w:numPr>
+          <w:ilvl w:val="0"/>
+          <w:numId w:val="30"/>
+        </w:numPr>
+        <w:rPr>
+          <w:rFonts w:asciiTheme="majorHAnsi" w:hAnsiTheme="majorHAnsi" w:cstheme="majorHAnsi"/>
+          <w:sz w:val="28"/>
+          <w:szCs w:val="28"/>
+        </w:rPr>
+      </w:pPr>
+      <w:r>
+        <w:rPr>
+          <w:rFonts w:asciiTheme="majorHAnsi" w:hAnsiTheme="majorHAnsi" w:cstheme="majorHAnsi"/>
+          <w:sz w:val="28"/>
+          <w:szCs w:val="28"/>
+        </w:rPr>
+        <w:t>Website bán hàng dành cho người quản trị:</w:t>
+      </w:r>
+    </w:p>
+    <w:p>
+      <w:pPr>
+        <w:pStyle w:val="ListParagraph"/>
+        <w:numPr>
+          <w:ilvl w:val="1"/>
+          <w:numId w:val="30"/>
+        </w:numPr>
+        <w:rPr>
+          <w:rFonts w:asciiTheme="majorHAnsi" w:hAnsiTheme="majorHAnsi" w:cstheme="majorHAnsi"/>
+          <w:sz w:val="28"/>
+          <w:szCs w:val="28"/>
+        </w:rPr>
+      </w:pPr>
+      <w:r>
+        <w:rPr>
+          <w:rFonts w:asciiTheme="majorHAnsi" w:hAnsiTheme="majorHAnsi" w:cstheme="majorHAnsi"/>
+          <w:sz w:val="28"/>
+          <w:szCs w:val="28"/>
+        </w:rPr>
+        <w:t>Các trang quản lý( Phải có chức năng thêm, sửa , xóa, tìm kiếm)</w:t>
+      </w:r>
+    </w:p>
+    <w:p>
+      <w:pPr>
+        <w:pStyle w:val="ListParagraph"/>
+        <w:numPr>
+          <w:ilvl w:val="2"/>
+          <w:numId w:val="30"/>
+        </w:numPr>
+        <w:rPr>
+          <w:rFonts w:asciiTheme="majorHAnsi" w:hAnsiTheme="majorHAnsi" w:cstheme="majorHAnsi"/>
+          <w:sz w:val="28"/>
+          <w:szCs w:val="28"/>
+        </w:rPr>
+      </w:pPr>
+      <w:r>
+        <w:rPr>
+          <w:rFonts w:asciiTheme="majorHAnsi" w:hAnsiTheme="majorHAnsi" w:cstheme="majorHAnsi"/>
+          <w:sz w:val="28"/>
+          <w:szCs w:val="28"/>
+          <w:lang w:val="en-US"/>
+        </w:rPr>
+        <w:t>Quản lý bán hàng</w:t>
+      </w:r>
+    </w:p>
+    <w:p>
+      <w:pPr>
+        <w:pStyle w:val="ListParagraph"/>
+        <w:numPr>
+          <w:ilvl w:val="2"/>
+          <w:numId w:val="30"/>
+        </w:numPr>
+        <w:rPr>
+          <w:rFonts w:asciiTheme="majorHAnsi" w:hAnsiTheme="majorHAnsi" w:cstheme="majorHAnsi"/>
+          <w:sz w:val="28"/>
+          <w:szCs w:val="28"/>
+        </w:rPr>
+      </w:pPr>
+      <w:r>
+        <w:rPr>
+          <w:rFonts w:asciiTheme="majorHAnsi" w:hAnsiTheme="majorHAnsi" w:cstheme="majorHAnsi"/>
+          <w:sz w:val="28"/>
+          <w:szCs w:val="28"/>
+          <w:lang w:val="en-US"/>
+        </w:rPr>
+        <w:t>Quản lý loại hàng</w:t>
+      </w:r>
+    </w:p>
+    <w:p>
+      <w:pPr>
+        <w:pStyle w:val="ListParagraph"/>
+        <w:numPr>
+          <w:ilvl w:val="2"/>
+          <w:numId w:val="30"/>
+        </w:numPr>
+        <w:rPr>
+          <w:rFonts w:asciiTheme="majorHAnsi" w:hAnsiTheme="majorHAnsi" w:cstheme="majorHAnsi"/>
+          <w:sz w:val="28"/>
+          <w:szCs w:val="28"/>
+        </w:rPr>
+      </w:pPr>
+      <w:r>
+        <w:rPr>
+          <w:rFonts w:asciiTheme="majorHAnsi" w:hAnsiTheme="majorHAnsi" w:cstheme="majorHAnsi"/>
+          <w:sz w:val="28"/>
+          <w:szCs w:val="28"/>
+          <w:lang w:val="en-US"/>
+        </w:rPr>
+        <w:t>Quản lý khách hàng</w:t>
+      </w:r>
+    </w:p>
+    <w:p>
+      <w:pPr>
+        <w:pStyle w:val="ListParagraph"/>
+        <w:numPr>
+          <w:ilvl w:val="2"/>
+          <w:numId w:val="30"/>
+        </w:numPr>
+        <w:rPr>
+          <w:rFonts w:asciiTheme="majorHAnsi" w:hAnsiTheme="majorHAnsi" w:cstheme="majorHAnsi"/>
+          <w:sz w:val="28"/>
+          <w:szCs w:val="28"/>
+        </w:rPr>
+      </w:pPr>
+      <w:r>
+        <w:rPr>
+          <w:rFonts w:asciiTheme="majorHAnsi" w:hAnsiTheme="majorHAnsi" w:cstheme="majorHAnsi"/>
+          <w:sz w:val="28"/>
+          <w:szCs w:val="28"/>
+        </w:rPr>
+        <w:t>Quản lý về bình lu</w:t>
+      </w:r>
+      <w:r>
+        <w:rPr>
+          <w:rFonts w:asciiTheme="majorHAnsi" w:hAnsiTheme="majorHAnsi" w:cstheme="majorHAnsi"/>
+          <w:sz w:val="28"/>
+          <w:szCs w:val="28"/>
+          <w:lang w:val="en-US"/>
+        </w:rPr>
+        <w:t>ận</w:t>
+      </w:r>
+    </w:p>
+    <w:p>
+      <w:pPr>
+        <w:pStyle w:val="ListParagraph"/>
+        <w:numPr>
+          <w:ilvl w:val="0"/>
+          <w:numId w:val="30"/>
+        </w:numPr>
+        <w:rPr>
+          <w:rFonts w:asciiTheme="majorHAnsi" w:hAnsiTheme="majorHAnsi" w:cstheme="majorHAnsi"/>
+          <w:sz w:val="28"/>
+          <w:szCs w:val="28"/>
+        </w:rPr>
+      </w:pPr>
+      <w:r>
+        <w:rPr>
+          <w:rFonts w:asciiTheme="majorHAnsi" w:hAnsiTheme="majorHAnsi" w:cstheme="majorHAnsi"/>
+          <w:sz w:val="28"/>
+          <w:szCs w:val="28"/>
+          <w:lang w:val="en-US"/>
+        </w:rPr>
+        <w:t>Tổng hợp thống kê:</w:t>
+      </w:r>
+    </w:p>
+    <w:p>
+      <w:pPr>
+        <w:pStyle w:val="ListParagraph"/>
+        <w:numPr>
+          <w:ilvl w:val="1"/>
+          <w:numId w:val="30"/>
+        </w:numPr>
+        <w:rPr>
+          <w:rFonts w:asciiTheme="majorHAnsi" w:hAnsiTheme="majorHAnsi" w:cstheme="majorHAnsi"/>
+          <w:sz w:val="28"/>
+          <w:szCs w:val="28"/>
+        </w:rPr>
+      </w:pPr>
+      <w:r>
+        <w:rPr>
+          <w:rFonts w:asciiTheme="majorHAnsi" w:hAnsiTheme="majorHAnsi" w:cstheme="majorHAnsi"/>
+          <w:sz w:val="28"/>
+          <w:szCs w:val="28"/>
+        </w:rPr>
+        <w:t>Thống kê hàng hóa danh mục, cho phép hiển thị dưới d</w:t>
+      </w:r>
+      <w:r>
+        <w:rPr>
+          <w:rFonts w:asciiTheme="majorHAnsi" w:hAnsiTheme="majorHAnsi" w:cstheme="majorHAnsi"/>
+          <w:sz w:val="28"/>
+          <w:szCs w:val="28"/>
+        </w:rPr>
+        <w:t>ạng biểu đồ</w:t>
+      </w:r>
+    </w:p>
+    <w:p>
+      <w:pPr>
+        <w:pStyle w:val="ListParagraph"/>
+        <w:numPr>
+          <w:ilvl w:val="1"/>
+          <w:numId w:val="30"/>
+        </w:numPr>
+        <w:rPr>
+          <w:rFonts w:asciiTheme="majorHAnsi" w:hAnsiTheme="majorHAnsi" w:cstheme="majorHAnsi"/>
+          <w:sz w:val="28"/>
+          <w:szCs w:val="28"/>
+        </w:rPr>
+      </w:pPr>
+      <w:r>
+        <w:rPr>
+          <w:rFonts w:asciiTheme="majorHAnsi" w:hAnsiTheme="majorHAnsi" w:cstheme="majorHAnsi"/>
+          <w:sz w:val="28"/>
+          <w:szCs w:val="28"/>
+          <w:lang w:val="en-US"/>
+        </w:rPr>
+        <w:t>Thống kê bình luận</w:t>
+      </w:r>
+    </w:p>
+    <w:p>
+      <w:pPr>
+        <w:pStyle w:val="ListParagraph"/>
+        <w:numPr>
+          <w:ilvl w:val="1"/>
+          <w:numId w:val="30"/>
+        </w:numPr>
+        <w:rPr>
+          <w:rFonts w:asciiTheme="majorHAnsi" w:hAnsiTheme="majorHAnsi" w:cstheme="majorHAnsi"/>
+          <w:sz w:val="28"/>
+          <w:szCs w:val="28"/>
+        </w:rPr>
+      </w:pPr>
+      <w:r>
+        <w:rPr>
+          <w:rFonts w:asciiTheme="majorHAnsi" w:hAnsiTheme="majorHAnsi" w:cstheme="majorHAnsi"/>
+          <w:sz w:val="28"/>
+          <w:szCs w:val="28"/>
+          <w:lang w:val="en-US"/>
+        </w:rPr>
+        <w:t>Thống kê tài khoản</w:t>
+      </w:r>
+    </w:p>
+    <w:p>
+      <w:pPr>
+        <w:pStyle w:val="ListParagraph"/>
+        <w:numPr>
+          <w:ilvl w:val="1"/>
+          <w:numId w:val="30"/>
+        </w:numPr>
+        <w:rPr>
+          <w:rFonts w:asciiTheme="majorHAnsi" w:hAnsiTheme="majorHAnsi" w:cstheme="majorHAnsi"/>
+          <w:sz w:val="28"/>
+          <w:szCs w:val="28"/>
+        </w:rPr>
+      </w:pPr>
+      <w:r>
+        <w:rPr>
+          <w:rFonts w:asciiTheme="majorHAnsi" w:hAnsiTheme="majorHAnsi" w:cstheme="majorHAnsi"/>
+          <w:sz w:val="28"/>
+          <w:szCs w:val="28"/>
+          <w:lang w:val="en-US"/>
+        </w:rPr>
+        <w:t>Thống kê doanh thu</w:t>
+      </w:r>
+    </w:p>
+    <w:p>
+      <w:pPr>
+        <w:pStyle w:val="ListParagraph"/>
+        <w:numPr>
+          <w:ilvl w:val="0"/>
+          <w:numId w:val="30"/>
+        </w:numPr>
+        <w:rPr>
+          <w:rFonts w:asciiTheme="majorHAnsi" w:hAnsiTheme="majorHAnsi" w:cstheme="majorHAnsi"/>
+          <w:sz w:val="28"/>
+          <w:szCs w:val="28"/>
+        </w:rPr>
+      </w:pPr>
+      <w:r>
+        <w:rPr>
+          <w:rFonts w:asciiTheme="majorHAnsi" w:hAnsiTheme="majorHAnsi" w:cstheme="majorHAnsi"/>
+          <w:sz w:val="28"/>
+          <w:szCs w:val="28"/>
+        </w:rPr>
+        <w:t>Yêu cầu về bảo mật</w:t>
+      </w:r>
+    </w:p>
+    <w:p>
+      <w:pPr>
+        <w:pStyle w:val="ListParagraph"/>
+        <w:numPr>
+          <w:ilvl w:val="1"/>
+          <w:numId w:val="30"/>
+        </w:numPr>
+        <w:rPr>
+          <w:rFonts w:asciiTheme="majorHAnsi" w:hAnsiTheme="majorHAnsi" w:cstheme="majorHAnsi"/>
+          <w:sz w:val="28"/>
+          <w:szCs w:val="28"/>
+        </w:rPr>
+      </w:pPr>
+      <w:r>
+        <w:rPr>
+          <w:rFonts w:asciiTheme="majorHAnsi" w:hAnsiTheme="majorHAnsi" w:cstheme="majorHAnsi"/>
+          <w:sz w:val="28"/>
+          <w:szCs w:val="28"/>
+        </w:rPr>
+        <w:t>Tất cả from nhập phải được kiểm soát dữ liệu một cách hợp lý</w:t>
+      </w:r>
+    </w:p>
+    <w:p>
+      <w:pPr>
+        <w:pStyle w:val="ListParagraph"/>
+        <w:numPr>
+          <w:ilvl w:val="1"/>
+          <w:numId w:val="30"/>
+        </w:numPr>
+        <w:rPr>
+          <w:rFonts w:asciiTheme="majorHAnsi" w:hAnsiTheme="majorHAnsi" w:cstheme="majorHAnsi"/>
+          <w:sz w:val="28"/>
+          <w:szCs w:val="28"/>
+        </w:rPr>
+      </w:pPr>
+      <w:r>
+        <w:rPr>
+          <w:rFonts w:asciiTheme="majorHAnsi" w:hAnsiTheme="majorHAnsi" w:cstheme="majorHAnsi"/>
+          <w:sz w:val="28"/>
+          <w:szCs w:val="28"/>
+        </w:rPr>
+        <w:t xml:space="preserve">Khách hàng chưa đăng nhập không được phép mua hàng bình luận hay </w:t>
+      </w:r>
+      <w:r>
+        <w:rPr>
+          <w:rFonts w:asciiTheme="majorHAnsi" w:hAnsiTheme="majorHAnsi" w:cstheme="majorHAnsi"/>
+          <w:sz w:val="28"/>
+          <w:szCs w:val="28"/>
+        </w:rPr>
+        <w:t>đổi thông tin tài khoản</w:t>
+      </w:r>
+    </w:p>
+    <w:p>
+      <w:pPr>
+        <w:pStyle w:val="ListParagraph"/>
+        <w:numPr>
+          <w:ilvl w:val="1"/>
+          <w:numId w:val="30"/>
+        </w:numPr>
+        <w:rPr>
+          <w:rFonts w:asciiTheme="majorHAnsi" w:hAnsiTheme="majorHAnsi" w:cstheme="majorHAnsi"/>
+          <w:sz w:val="28"/>
+          <w:szCs w:val="28"/>
+        </w:rPr>
+      </w:pPr>
+      <w:r>
+        <w:rPr>
+          <w:rFonts w:asciiTheme="majorHAnsi" w:hAnsiTheme="majorHAnsi" w:cstheme="majorHAnsi"/>
+          <w:sz w:val="28"/>
+          <w:szCs w:val="28"/>
+        </w:rPr>
+        <w:t>Chỉ có nhan viên quản trị mới thực hiện các chức năng quản trị</w:t>
+      </w:r>
+    </w:p>
+    <w:p>
+      <w:pPr>
+        <w:pStyle w:val="ListParagraph"/>
+        <w:numPr>
+          <w:ilvl w:val="0"/>
+          <w:numId w:val="30"/>
+        </w:numPr>
+        <w:rPr>
+          <w:rFonts w:asciiTheme="majorHAnsi" w:hAnsiTheme="majorHAnsi" w:cstheme="majorHAnsi"/>
+          <w:sz w:val="28"/>
+          <w:szCs w:val="28"/>
+        </w:rPr>
+      </w:pPr>
+      <w:r>
+        <w:rPr>
+          <w:rFonts w:asciiTheme="majorHAnsi" w:hAnsiTheme="majorHAnsi" w:cstheme="majorHAnsi"/>
+          <w:sz w:val="28"/>
+          <w:szCs w:val="28"/>
+          <w:lang w:val="en-US"/>
+        </w:rPr>
+        <w:t>Yêu cầu công nghệ:</w:t>
+      </w:r>
+    </w:p>
+    <w:p>
+      <w:pPr>
+        <w:pStyle w:val="ListParagraph"/>
+        <w:numPr>
+          <w:ilvl w:val="1"/>
+          <w:numId w:val="30"/>
+        </w:numPr>
+        <w:rPr>
+          <w:rFonts w:asciiTheme="majorHAnsi" w:hAnsiTheme="majorHAnsi" w:cstheme="majorHAnsi"/>
+          <w:sz w:val="28"/>
+          <w:szCs w:val="28"/>
+        </w:rPr>
+      </w:pPr>
+      <w:r>
+        <w:rPr>
+          <w:rFonts w:asciiTheme="majorHAnsi" w:hAnsiTheme="majorHAnsi" w:cstheme="majorHAnsi"/>
+          <w:sz w:val="28"/>
+          <w:szCs w:val="28"/>
+        </w:rPr>
+        <w:t>Webiste phải được xây dựng với PHP và MySQL</w:t>
+      </w:r>
+      <w:r>
+        <w:rPr>
+          <w:rFonts w:asciiTheme="majorHAnsi" w:hAnsiTheme="majorHAnsi" w:cstheme="majorHAnsi"/>
+          <w:sz w:val="28"/>
+          <w:szCs w:val="28"/>
+        </w:rPr>
+        <w:br/>
+      </w:r>
+    </w:p>
+    <w:p>
+      <w:pPr>
+        <w:rPr>
+          <w:rFonts w:asciiTheme="majorHAnsi" w:hAnsiTheme="majorHAnsi" w:cstheme="majorHAnsi"/>
+          <w:sz w:val="28"/>
+          <w:szCs w:val="28"/>
+        </w:rPr>
+      </w:pPr>
+    </w:p>
+    <w:p>
+      <w:pPr>
+        <w:rPr>
+          <w:rFonts w:asciiTheme="majorHAnsi" w:hAnsiTheme="majorHAnsi" w:cstheme="majorHAnsi"/>
+          <w:sz w:val="28"/>
+          <w:szCs w:val="28"/>
+        </w:rPr>
+      </w:pPr>
+    </w:p>
+    <w:p>
+      <w:pPr>
+        <w:rPr>
+          <w:rFonts w:asciiTheme="majorHAnsi" w:hAnsiTheme="majorHAnsi" w:cstheme="majorHAnsi"/>
+          <w:sz w:val="28"/>
+          <w:szCs w:val="28"/>
+        </w:rPr>
+      </w:pPr>
+    </w:p>
+    <w:p>
+      <w:pPr>
         <w:rPr>
           <w:rFonts w:asciiTheme="majorHAnsi" w:hAnsiTheme="majorHAnsi" w:cstheme="majorHAnsi"/>
           <w:sz w:val="28"/>
@@ -3290,8 +5531,466 @@
           <w:szCs w:val="28"/>
           <w:lang w:val="en-US"/>
         </w:rPr>
-        <w:t>Chức năng khách hàng</w:t>
-      </w:r>
+        <w:lastRenderedPageBreak/>
+        <w:t>Thiết kế ứng dụng</w:t>
+      </w:r>
+    </w:p>
+    <w:p>
+      <w:pPr>
+        <w:pStyle w:val="ListParagraph"/>
+        <w:rPr>
+          <w:rFonts w:asciiTheme="majorHAnsi" w:hAnsiTheme="majorHAnsi" w:cstheme="majorHAnsi"/>
+          <w:sz w:val="28"/>
+          <w:szCs w:val="28"/>
+          <w:lang w:val="en-US"/>
+        </w:rPr>
+      </w:pPr>
+      <w:r>
+        <w:rPr>
+          <w:rFonts w:asciiTheme="majorHAnsi" w:hAnsiTheme="majorHAnsi" w:cstheme="majorHAnsi"/>
+          <w:sz w:val="28"/>
+          <w:szCs w:val="28"/>
+          <w:lang w:val="en-US"/>
+        </w:rPr>
+        <w:t>Dựa vào tài liệu đã được phân tích ở mục 2 để phác thảo:</w:t>
+      </w:r>
+    </w:p>
+    <w:p>
+      <w:pPr>
+        <w:pStyle w:val="ListParagraph"/>
+        <w:numPr>
+          <w:ilvl w:val="0"/>
+          <w:numId w:val="31"/>
+        </w:numPr>
+        <w:rPr>
+          <w:rFonts w:asciiTheme="majorHAnsi" w:hAnsiTheme="majorHAnsi" w:cstheme="majorHAnsi"/>
+          <w:sz w:val="28"/>
+          <w:szCs w:val="28"/>
+          <w:lang w:val="en-US"/>
+        </w:rPr>
+      </w:pPr>
+      <w:r>
+        <w:rPr>
+          <w:rFonts w:asciiTheme="majorHAnsi" w:hAnsiTheme="majorHAnsi" w:cstheme="majorHAnsi"/>
+          <w:sz w:val="28"/>
+          <w:szCs w:val="28"/>
+          <w:lang w:val="en-US"/>
+        </w:rPr>
+        <w:t>Mô hình công nghệ</w:t>
+      </w:r>
+    </w:p>
+    <w:p>
+      <w:pPr>
+        <w:pStyle w:val="ListParagraph"/>
+        <w:numPr>
+          <w:ilvl w:val="0"/>
+          <w:numId w:val="31"/>
+        </w:numPr>
+        <w:rPr>
+          <w:rFonts w:asciiTheme="majorHAnsi" w:hAnsiTheme="majorHAnsi" w:cstheme="majorHAnsi"/>
+          <w:sz w:val="28"/>
+          <w:szCs w:val="28"/>
+          <w:lang w:val="en-US"/>
+        </w:rPr>
+      </w:pPr>
+      <w:r>
+        <w:rPr>
+          <w:rFonts w:asciiTheme="majorHAnsi" w:hAnsiTheme="majorHAnsi" w:cstheme="majorHAnsi"/>
+          <w:sz w:val="28"/>
+          <w:szCs w:val="28"/>
+          <w:lang w:val="en-US"/>
+        </w:rPr>
+        <w:t>Giao diện</w:t>
+      </w:r>
+    </w:p>
+    <w:p>
+      <w:pPr>
+        <w:pStyle w:val="ListParagraph"/>
+        <w:numPr>
+          <w:ilvl w:val="0"/>
+          <w:numId w:val="31"/>
+        </w:numPr>
+        <w:rPr>
+          <w:rFonts w:asciiTheme="majorHAnsi" w:hAnsiTheme="majorHAnsi" w:cstheme="majorHAnsi"/>
+          <w:sz w:val="28"/>
+          <w:szCs w:val="28"/>
+          <w:lang w:val="en-US"/>
+        </w:rPr>
+      </w:pPr>
+      <w:r>
+        <w:rPr>
+          <w:rFonts w:asciiTheme="majorHAnsi" w:hAnsiTheme="majorHAnsi" w:cstheme="majorHAnsi"/>
+          <w:sz w:val="28"/>
+          <w:szCs w:val="28"/>
+          <w:lang w:val="en-US"/>
+        </w:rPr>
+        <w:t>Thực thể</w:t>
+      </w:r>
+    </w:p>
+    <w:p>
+      <w:pPr>
+        <w:pStyle w:val="ListParagraph"/>
+        <w:numPr>
+          <w:ilvl w:val="1"/>
+          <w:numId w:val="8"/>
+        </w:numPr>
+        <w:rPr>
+          <w:rFonts w:asciiTheme="majorHAnsi" w:hAnsiTheme="majorHAnsi" w:cstheme="majorHAnsi"/>
+          <w:sz w:val="28"/>
+          <w:szCs w:val="28"/>
+          <w:lang w:val="en-US"/>
+        </w:rPr>
+      </w:pPr>
+      <w:r>
+        <w:rPr>
+          <w:rFonts w:asciiTheme="majorHAnsi" w:hAnsiTheme="majorHAnsi" w:cstheme="majorHAnsi"/>
+          <w:sz w:val="28"/>
+          <w:szCs w:val="28"/>
+          <w:lang w:val="en-US"/>
+        </w:rPr>
+        <w:t>Mô hình công nghệ ứng dụng</w:t>
+      </w:r>
+    </w:p>
+    <w:p>
+      <w:pPr>
+        <w:pStyle w:val="ListParagraph"/>
+        <w:ind w:left="1440"/>
+        <w:rPr>
+          <w:rFonts w:asciiTheme="majorHAnsi" w:hAnsiTheme="majorHAnsi" w:cstheme="majorHAnsi"/>
+          <w:sz w:val="28"/>
+          <w:szCs w:val="28"/>
+          <w:lang w:val="en-US"/>
+        </w:rPr>
+      </w:pPr>
+      <w:r>
+        <w:rPr>
+          <w:rFonts w:asciiTheme="majorHAnsi" w:hAnsiTheme="majorHAnsi" w:cstheme="majorHAnsi"/>
+          <w:sz w:val="28"/>
+          <w:szCs w:val="28"/>
+          <w:lang w:val="en-US"/>
+        </w:rPr>
+        <w:t>Phác thảo mô hình công nghệ ứng dụng của hệt thống phần mềm. Giải thích rõ các thành phần trong mô hình.</w:t>
+      </w:r>
+    </w:p>
+    <w:p>
+      <w:pPr>
+        <w:pStyle w:val="ListParagraph"/>
+        <w:numPr>
+          <w:ilvl w:val="1"/>
+          <w:numId w:val="8"/>
+        </w:numPr>
+        <w:rPr>
+          <w:rFonts w:asciiTheme="majorHAnsi" w:hAnsiTheme="majorHAnsi" w:cstheme="majorHAnsi"/>
+          <w:sz w:val="28"/>
+          <w:szCs w:val="28"/>
+          <w:lang w:val="en-US"/>
+        </w:rPr>
+      </w:pPr>
+      <w:r>
+        <w:rPr>
+          <w:rFonts w:asciiTheme="majorHAnsi" w:hAnsiTheme="majorHAnsi" w:cstheme="majorHAnsi"/>
+          <w:sz w:val="28"/>
+          <w:szCs w:val="28"/>
+          <w:lang w:val="en-US"/>
+        </w:rPr>
+        <w:t>Thực thể</w:t>
+      </w:r>
+    </w:p>
+    <w:p>
+      <w:pPr>
+        <w:pStyle w:val="ListParagraph"/>
+        <w:numPr>
+          <w:ilvl w:val="2"/>
+          <w:numId w:val="8"/>
+        </w:numPr>
+        <w:rPr>
+          <w:rFonts w:asciiTheme="majorHAnsi" w:hAnsiTheme="majorHAnsi" w:cstheme="majorHAnsi"/>
+          <w:sz w:val="28"/>
+          <w:szCs w:val="28"/>
+          <w:lang w:val="en-US"/>
+        </w:rPr>
+      </w:pPr>
+      <w:r>
+        <w:rPr>
+          <w:rFonts w:asciiTheme="majorHAnsi" w:hAnsiTheme="majorHAnsi" w:cstheme="majorHAnsi"/>
+          <w:sz w:val="28"/>
+          <w:szCs w:val="28"/>
+          <w:lang w:val="en-US"/>
+        </w:rPr>
+        <w:t>Sơ đồ quan hệ thực th</w:t>
+      </w:r>
+      <w:r>
+        <w:rPr>
+          <w:rFonts w:asciiTheme="majorHAnsi" w:hAnsiTheme="majorHAnsi" w:cstheme="majorHAnsi"/>
+          <w:sz w:val="28"/>
+          <w:szCs w:val="28"/>
+          <w:lang w:val="en-US"/>
+        </w:rPr>
+        <w:t>ể (ERD)</w:t>
+      </w:r>
+    </w:p>
+    <w:p>
+      <w:pPr>
+        <w:rPr>
+          <w:rFonts w:asciiTheme="majorHAnsi" w:hAnsiTheme="majorHAnsi" w:cstheme="majorHAnsi"/>
+          <w:sz w:val="28"/>
+          <w:szCs w:val="28"/>
+          <w:lang w:val="en-US"/>
+        </w:rPr>
+      </w:pPr>
+      <w:r>
+        <w:rPr>
+          <w:rFonts w:asciiTheme="majorHAnsi" w:hAnsiTheme="majorHAnsi" w:cstheme="majorHAnsi"/>
+          <w:sz w:val="28"/>
+          <w:szCs w:val="28"/>
+          <w:lang w:val="en-US"/>
+        </w:rPr>
+        <w:drawing>
+          <wp:anchor distT="0" distB="0" distL="114300" distR="114300" simplePos="0" relativeHeight="251685888" behindDoc="0" locked="0" layoutInCell="1" allowOverlap="1" wp14:anchorId="68C1FE02" wp14:editId="53DF40E3">
+            <wp:simplePos x="0" y="0"/>
+            <wp:positionH relativeFrom="column">
+              <wp:posOffset>7620</wp:posOffset>
+            </wp:positionH>
+            <wp:positionV relativeFrom="paragraph">
+              <wp:posOffset>2781935</wp:posOffset>
+            </wp:positionV>
+            <wp:extent cx="5731510" cy="2686685"/>
+            <wp:effectExtent l="0" t="0" r="2540" b="0"/>
+            <wp:wrapNone/>
+            <wp:docPr id="2070957614" name="Picture 1"/>
+            <wp:cNvGraphicFramePr>
+              <a:graphicFrameLocks xmlns:a="http://schemas.openxmlformats.org/drawingml/2006/main" noChangeAspect="1"/>
+            </wp:cNvGraphicFramePr>
+            <a:graphic xmlns:a="http://schemas.openxmlformats.org/drawingml/2006/main">
+              <a:graphicData uri="http://schemas.openxmlformats.org/drawingml/2006/picture">
+                <pic:pic xmlns:pic="http://schemas.openxmlformats.org/drawingml/2006/picture">
+                  <pic:nvPicPr>
+                    <pic:cNvPr id="2070957614" name=""/>
+                    <pic:cNvPicPr/>
+                  </pic:nvPicPr>
+                  <pic:blipFill>
+                    <a:blip r:embed="rId9">
+                      <a:extLst>
+                        <a:ext uri="{28A0092B-C50C-407E-A947-70E740481C1C}">
+                          <a14:useLocalDpi xmlns:a14="http://schemas.microsoft.com/office/drawing/2010/main" val="0"/>
+                        </a:ext>
+                      </a:extLst>
+                    </a:blip>
+                    <a:stretch>
+                      <a:fillRect/>
+                    </a:stretch>
+                  </pic:blipFill>
+                  <pic:spPr>
+                    <a:xfrm>
+                      <a:off x="0" y="0"/>
+                      <a:ext cx="5731510" cy="2686685"/>
+                    </a:xfrm>
+                    <a:prstGeom prst="rect">
+                      <a:avLst/>
+                    </a:prstGeom>
+                  </pic:spPr>
+                </pic:pic>
+              </a:graphicData>
+            </a:graphic>
+          </wp:anchor>
+        </w:drawing>
+      </w:r>
+      <w:r>
+        <w:rPr>
+          <w:rFonts w:asciiTheme="majorHAnsi" w:hAnsiTheme="majorHAnsi" w:cstheme="majorHAnsi"/>
+          <w:sz w:val="28"/>
+          <w:szCs w:val="28"/>
+          <w:lang w:val="en-US"/>
+        </w:rPr>
+        <w:drawing>
+          <wp:inline distT="0" distB="0" distL="0" distR="0" wp14:anchorId="7B9EF316" wp14:editId="1545179A">
+            <wp:extent cx="5731510" cy="2771775"/>
+            <wp:effectExtent l="0" t="0" r="2540" b="9525"/>
+            <wp:docPr id="478224960" name="Picture 1"/>
+            <wp:cNvGraphicFramePr>
+              <a:graphicFrameLocks xmlns:a="http://schemas.openxmlformats.org/drawingml/2006/main" noChangeAspect="1"/>
+            </wp:cNvGraphicFramePr>
+            <a:graphic xmlns:a="http://schemas.openxmlformats.org/drawingml/2006/main">
+              <a:graphicData uri="http://schemas.openxmlformats.org/drawingml/2006/picture">
+                <pic:pic xmlns:pic="http://schemas.openxmlformats.org/drawingml/2006/picture">
+                  <pic:nvPicPr>
+                    <pic:cNvPr id="478224960" name=""/>
+                    <pic:cNvPicPr/>
+                  </pic:nvPicPr>
+                  <pic:blipFill>
+                    <a:blip r:embed="rId10"/>
+                    <a:stretch>
+                      <a:fillRect/>
+                    </a:stretch>
+                  </pic:blipFill>
+                  <pic:spPr>
+                    <a:xfrm>
+                      <a:off x="0" y="0"/>
+                      <a:ext cx="5731510" cy="2771775"/>
+                    </a:xfrm>
+                    <a:prstGeom prst="rect">
+                      <a:avLst/>
+                    </a:prstGeom>
+                  </pic:spPr>
+                </pic:pic>
+              </a:graphicData>
+            </a:graphic>
+          </wp:inline>
+        </w:drawing>
+      </w:r>
+    </w:p>
+    <w:p>
+      <w:pPr>
+        <w:rPr>
+          <w:rFonts w:asciiTheme="majorHAnsi" w:hAnsiTheme="majorHAnsi" w:cstheme="majorHAnsi"/>
+          <w:sz w:val="28"/>
+          <w:szCs w:val="28"/>
+          <w:lang w:val="en-US"/>
+        </w:rPr>
+      </w:pPr>
+    </w:p>
+    <w:p>
+      <w:pPr>
+        <w:pStyle w:val="ListParagraph"/>
+        <w:rPr>
+          <w:rFonts w:asciiTheme="majorHAnsi" w:hAnsiTheme="majorHAnsi" w:cstheme="majorHAnsi"/>
+          <w:sz w:val="28"/>
+          <w:szCs w:val="28"/>
+          <w:lang w:val="en-US"/>
+        </w:rPr>
+      </w:pPr>
+    </w:p>
+    <w:p>
+      <w:pPr>
+        <w:pStyle w:val="ListParagraph"/>
+        <w:rPr>
+          <w:rFonts w:asciiTheme="majorHAnsi" w:hAnsiTheme="majorHAnsi" w:cstheme="majorHAnsi"/>
+          <w:sz w:val="28"/>
+          <w:szCs w:val="28"/>
+          <w:lang w:val="en-US"/>
+        </w:rPr>
+      </w:pPr>
+    </w:p>
+    <w:p>
+      <w:pPr>
+        <w:pStyle w:val="ListParagraph"/>
+        <w:rPr>
+          <w:rFonts w:asciiTheme="majorHAnsi" w:hAnsiTheme="majorHAnsi" w:cstheme="majorHAnsi"/>
+          <w:sz w:val="28"/>
+          <w:szCs w:val="28"/>
+          <w:lang w:val="en-US"/>
+        </w:rPr>
+      </w:pPr>
+    </w:p>
+    <w:p>
+      <w:pPr>
+        <w:pStyle w:val="ListParagraph"/>
+        <w:rPr>
+          <w:rFonts w:asciiTheme="majorHAnsi" w:hAnsiTheme="majorHAnsi" w:cstheme="majorHAnsi"/>
+          <w:sz w:val="28"/>
+          <w:szCs w:val="28"/>
+          <w:lang w:val="en-US"/>
+        </w:rPr>
+      </w:pPr>
+    </w:p>
+    <w:p>
+      <w:pPr>
+        <w:pStyle w:val="ListParagraph"/>
+        <w:rPr>
+          <w:rFonts w:asciiTheme="majorHAnsi" w:hAnsiTheme="majorHAnsi" w:cstheme="majorHAnsi"/>
+          <w:sz w:val="28"/>
+          <w:szCs w:val="28"/>
+          <w:lang w:val="en-US"/>
+        </w:rPr>
+      </w:pPr>
+    </w:p>
+    <w:p>
+      <w:pPr>
+        <w:pStyle w:val="ListParagraph"/>
+        <w:rPr>
+          <w:rFonts w:asciiTheme="majorHAnsi" w:hAnsiTheme="majorHAnsi" w:cstheme="majorHAnsi"/>
+          <w:sz w:val="28"/>
+          <w:szCs w:val="28"/>
+          <w:lang w:val="en-US"/>
+        </w:rPr>
+      </w:pPr>
+    </w:p>
+    <w:p>
+      <w:pPr>
+        <w:pStyle w:val="ListParagraph"/>
+        <w:rPr>
+          <w:rFonts w:asciiTheme="majorHAnsi" w:hAnsiTheme="majorHAnsi" w:cstheme="majorHAnsi"/>
+          <w:sz w:val="28"/>
+          <w:szCs w:val="28"/>
+          <w:lang w:val="en-US"/>
+        </w:rPr>
+      </w:pPr>
+    </w:p>
+    <w:p>
+      <w:pPr>
+        <w:pStyle w:val="ListParagraph"/>
+        <w:rPr>
+          <w:rFonts w:asciiTheme="majorHAnsi" w:hAnsiTheme="majorHAnsi" w:cstheme="majorHAnsi"/>
+          <w:sz w:val="28"/>
+          <w:szCs w:val="28"/>
+          <w:lang w:val="en-US"/>
+        </w:rPr>
+      </w:pPr>
+    </w:p>
+    <w:p>
+      <w:pPr>
+        <w:pStyle w:val="ListParagraph"/>
+        <w:rPr>
+          <w:rFonts w:asciiTheme="majorHAnsi" w:hAnsiTheme="majorHAnsi" w:cstheme="majorHAnsi"/>
+          <w:sz w:val="28"/>
+          <w:szCs w:val="28"/>
+          <w:lang w:val="en-US"/>
+        </w:rPr>
+      </w:pPr>
+    </w:p>
+    <w:p>
+      <w:pPr>
+        <w:pStyle w:val="ListParagraph"/>
+        <w:rPr>
+          <w:rFonts w:asciiTheme="majorHAnsi" w:hAnsiTheme="majorHAnsi" w:cstheme="majorHAnsi"/>
+          <w:sz w:val="28"/>
+          <w:szCs w:val="28"/>
+          <w:lang w:val="en-US"/>
+        </w:rPr>
+      </w:pPr>
+    </w:p>
+    <w:p>
+      <w:pPr>
+        <w:pStyle w:val="ListParagraph"/>
+        <w:rPr>
+          <w:rFonts w:asciiTheme="majorHAnsi" w:hAnsiTheme="majorHAnsi" w:cstheme="majorHAnsi"/>
+          <w:sz w:val="28"/>
+          <w:szCs w:val="28"/>
+          <w:lang w:val="en-US"/>
+        </w:rPr>
+      </w:pPr>
+    </w:p>
+    <w:p>
+      <w:pPr>
+        <w:pStyle w:val="ListParagraph"/>
+        <w:rPr>
+          <w:rFonts w:asciiTheme="majorHAnsi" w:hAnsiTheme="majorHAnsi" w:cstheme="majorHAnsi"/>
+          <w:sz w:val="28"/>
+          <w:szCs w:val="28"/>
+          <w:lang w:val="en-US"/>
+        </w:rPr>
+      </w:pPr>
+    </w:p>
+    <w:p>
+      <w:pPr>
+        <w:pStyle w:val="ListParagraph"/>
+        <w:rPr>
+          <w:rFonts w:asciiTheme="majorHAnsi" w:hAnsiTheme="majorHAnsi" w:cstheme="majorHAnsi"/>
+          <w:sz w:val="28"/>
+          <w:szCs w:val="28"/>
+          <w:lang w:val="en-US"/>
+        </w:rPr>
+      </w:pPr>
     </w:p>
     <w:p>
       <w:pPr>
@@ -3338,6 +6037,7 @@
           <w:szCs w:val="28"/>
           <w:lang w:val="en-US"/>
         </w:rPr>
+        <w:lastRenderedPageBreak/>
         <w:t>Liệt kê các mặt hàng theo loại được chọn bởi khách hàng, thông tin mỗi mặt hàng gồm tên, ảnh và đơn giá. Liên kết đến trong chi tiết hàng hóa.</w:t>
       </w:r>
     </w:p>
@@ -3874,7 +6574,6 @@
           <w:szCs w:val="28"/>
           <w:lang w:val="en-US"/>
         </w:rPr>
-        <w:lastRenderedPageBreak/>
         <w:t>Address</w:t>
       </w:r>
     </w:p>
@@ -4035,6 +6734,7 @@
           <w:szCs w:val="28"/>
           <w:lang w:val="en-US"/>
         </w:rPr>
+        <w:lastRenderedPageBreak/>
         <w:t>Id Product</w:t>
       </w:r>
     </w:p>
@@ -4647,7 +7347,6 @@
           <w:szCs w:val="28"/>
           <w:lang w:val="en-US"/>
         </w:rPr>
-        <w:lastRenderedPageBreak/>
         <w:t>Status</w:t>
       </w:r>
     </w:p>
@@ -4836,6 +7535,7 @@
           <w:szCs w:val="28"/>
           <w:lang w:val="en-US"/>
         </w:rPr>
+        <w:lastRenderedPageBreak/>
         <w:t>price</w:t>
       </w:r>
     </w:p>
@@ -4857,7 +7557,6 @@
         <w:tabs>
           <w:tab w:val="left" w:leader="dot" w:pos="8640"/>
         </w:tabs>
-        <w:ind w:left="360"/>
         <w:rPr>
           <w:rFonts w:asciiTheme="majorHAnsi" w:hAnsiTheme="majorHAnsi" w:cstheme="majorHAnsi"/>
           <w:sz w:val="28"/>
@@ -6618,6 +9317,205 @@
     </w:lvl>
   </w:abstractNum>
   <w:abstractNum w:abstractNumId="16" w15:restartNumberingAfterBreak="0">
+    <w:nsid w:val="562755D6"/>
+    <w:multiLevelType w:val="hybridMultilevel"/>
+    <w:tmpl w:val="77AC9C2C"/>
+    <w:lvl w:ilvl="0" w:tplc="042A0001">
+      <w:start w:val="1"/>
+      <w:numFmt w:val="bullet"/>
+      <w:lvlText w:val=""/>
+      <w:lvlJc w:val="left"/>
+      <w:pPr>
+        <w:ind w:left="2520" w:hanging="360"/>
+      </w:pPr>
+      <w:rPr>
+        <w:rFonts w:ascii="Symbol" w:hAnsi="Symbol" w:hint="default"/>
+      </w:rPr>
+    </w:lvl>
+    <w:lvl w:ilvl="1" w:tplc="042A0003">
+      <w:start w:val="1"/>
+      <w:numFmt w:val="bullet"/>
+      <w:lvlText w:val="o"/>
+      <w:lvlJc w:val="left"/>
+      <w:pPr>
+        <w:ind w:left="3240" w:hanging="360"/>
+      </w:pPr>
+      <w:rPr>
+        <w:rFonts w:ascii="Courier New" w:hAnsi="Courier New" w:cs="Courier New" w:hint="default"/>
+      </w:rPr>
+    </w:lvl>
+    <w:lvl w:ilvl="2" w:tplc="042A0005">
+      <w:start w:val="1"/>
+      <w:numFmt w:val="bullet"/>
+      <w:lvlText w:val=""/>
+      <w:lvlJc w:val="left"/>
+      <w:pPr>
+        <w:ind w:left="3960" w:hanging="360"/>
+      </w:pPr>
+      <w:rPr>
+        <w:rFonts w:ascii="Wingdings" w:hAnsi="Wingdings" w:hint="default"/>
+      </w:rPr>
+    </w:lvl>
+    <w:lvl w:ilvl="3" w:tplc="042A0001">
+      <w:start w:val="1"/>
+      <w:numFmt w:val="bullet"/>
+      <w:lvlText w:val=""/>
+      <w:lvlJc w:val="left"/>
+      <w:pPr>
+        <w:ind w:left="4680" w:hanging="360"/>
+      </w:pPr>
+      <w:rPr>
+        <w:rFonts w:ascii="Symbol" w:hAnsi="Symbol" w:hint="default"/>
+      </w:rPr>
+    </w:lvl>
+    <w:lvl w:ilvl="4" w:tplc="042A0003">
+      <w:start w:val="1"/>
+      <w:numFmt w:val="bullet"/>
+      <w:lvlText w:val="o"/>
+      <w:lvlJc w:val="left"/>
+      <w:pPr>
+        <w:ind w:left="5400" w:hanging="360"/>
+      </w:pPr>
+      <w:rPr>
+        <w:rFonts w:ascii="Courier New" w:hAnsi="Courier New" w:cs="Courier New" w:hint="default"/>
+      </w:rPr>
+    </w:lvl>
+    <w:lvl w:ilvl="5" w:tplc="042A0005">
+      <w:start w:val="1"/>
+      <w:numFmt w:val="bullet"/>
+      <w:lvlText w:val=""/>
+      <w:lvlJc w:val="left"/>
+      <w:pPr>
+        <w:ind w:left="6120" w:hanging="360"/>
+      </w:pPr>
+      <w:rPr>
+        <w:rFonts w:ascii="Wingdings" w:hAnsi="Wingdings" w:hint="default"/>
+      </w:rPr>
+    </w:lvl>
+    <w:lvl w:ilvl="6" w:tplc="042A0001">
+      <w:start w:val="1"/>
+      <w:numFmt w:val="bullet"/>
+      <w:lvlText w:val=""/>
+      <w:lvlJc w:val="left"/>
+      <w:pPr>
+        <w:ind w:left="6840" w:hanging="360"/>
+      </w:pPr>
+      <w:rPr>
+        <w:rFonts w:ascii="Symbol" w:hAnsi="Symbol" w:hint="default"/>
+      </w:rPr>
+    </w:lvl>
+    <w:lvl w:ilvl="7" w:tplc="042A0003">
+      <w:start w:val="1"/>
+      <w:numFmt w:val="bullet"/>
+      <w:lvlText w:val="o"/>
+      <w:lvlJc w:val="left"/>
+      <w:pPr>
+        <w:ind w:left="7560" w:hanging="360"/>
+      </w:pPr>
+      <w:rPr>
+        <w:rFonts w:ascii="Courier New" w:hAnsi="Courier New" w:cs="Courier New" w:hint="default"/>
+      </w:rPr>
+    </w:lvl>
+    <w:lvl w:ilvl="8" w:tplc="042A0005">
+      <w:start w:val="1"/>
+      <w:numFmt w:val="bullet"/>
+      <w:lvlText w:val=""/>
+      <w:lvlJc w:val="left"/>
+      <w:pPr>
+        <w:ind w:left="8280" w:hanging="360"/>
+      </w:pPr>
+      <w:rPr>
+        <w:rFonts w:ascii="Wingdings" w:hAnsi="Wingdings" w:hint="default"/>
+      </w:rPr>
+    </w:lvl>
+  </w:abstractNum>
+  <w:abstractNum w:abstractNumId="17" w15:restartNumberingAfterBreak="0">
+    <w:nsid w:val="59607489"/>
+    <w:multiLevelType w:val="hybridMultilevel"/>
+    <w:tmpl w:val="F266E9D2"/>
+    <w:lvl w:ilvl="0" w:tplc="042A000F">
+      <w:start w:val="1"/>
+      <w:numFmt w:val="decimal"/>
+      <w:lvlText w:val="%1."/>
+      <w:lvlJc w:val="left"/>
+      <w:pPr>
+        <w:ind w:left="720" w:hanging="360"/>
+      </w:pPr>
+    </w:lvl>
+    <w:lvl w:ilvl="1" w:tplc="042A0019" w:tentative="1">
+      <w:start w:val="1"/>
+      <w:numFmt w:val="lowerLetter"/>
+      <w:lvlText w:val="%2."/>
+      <w:lvlJc w:val="left"/>
+      <w:pPr>
+        <w:ind w:left="1440" w:hanging="360"/>
+      </w:pPr>
+    </w:lvl>
+    <w:lvl w:ilvl="2" w:tplc="042A001B" w:tentative="1">
+      <w:start w:val="1"/>
+      <w:numFmt w:val="lowerRoman"/>
+      <w:lvlText w:val="%3."/>
+      <w:lvlJc w:val="right"/>
+      <w:pPr>
+        <w:ind w:left="2160" w:hanging="180"/>
+      </w:pPr>
+    </w:lvl>
+    <w:lvl w:ilvl="3" w:tplc="042A000F" w:tentative="1">
+      <w:start w:val="1"/>
+      <w:numFmt w:val="decimal"/>
+      <w:lvlText w:val="%4."/>
+      <w:lvlJc w:val="left"/>
+      <w:pPr>
+        <w:ind w:left="2880" w:hanging="360"/>
+      </w:pPr>
+    </w:lvl>
+    <w:lvl w:ilvl="4" w:tplc="042A0019" w:tentative="1">
+      <w:start w:val="1"/>
+      <w:numFmt w:val="lowerLetter"/>
+      <w:lvlText w:val="%5."/>
+      <w:lvlJc w:val="left"/>
+      <w:pPr>
+        <w:ind w:left="3600" w:hanging="360"/>
+      </w:pPr>
+    </w:lvl>
+    <w:lvl w:ilvl="5" w:tplc="042A001B" w:tentative="1">
+      <w:start w:val="1"/>
+      <w:numFmt w:val="lowerRoman"/>
+      <w:lvlText w:val="%6."/>
+      <w:lvlJc w:val="right"/>
+      <w:pPr>
+        <w:ind w:left="4320" w:hanging="180"/>
+      </w:pPr>
+    </w:lvl>
+    <w:lvl w:ilvl="6" w:tplc="042A000F" w:tentative="1">
+      <w:start w:val="1"/>
+      <w:numFmt w:val="decimal"/>
+      <w:lvlText w:val="%7."/>
+      <w:lvlJc w:val="left"/>
+      <w:pPr>
+        <w:ind w:left="5040" w:hanging="360"/>
+      </w:pPr>
+    </w:lvl>
+    <w:lvl w:ilvl="7" w:tplc="042A0019" w:tentative="1">
+      <w:start w:val="1"/>
+      <w:numFmt w:val="lowerLetter"/>
+      <w:lvlText w:val="%8."/>
+      <w:lvlJc w:val="left"/>
+      <w:pPr>
+        <w:ind w:left="5760" w:hanging="360"/>
+      </w:pPr>
+    </w:lvl>
+    <w:lvl w:ilvl="8" w:tplc="042A001B" w:tentative="1">
+      <w:start w:val="1"/>
+      <w:numFmt w:val="lowerRoman"/>
+      <w:lvlText w:val="%9."/>
+      <w:lvlJc w:val="right"/>
+      <w:pPr>
+        <w:ind w:left="6480" w:hanging="180"/>
+      </w:pPr>
+    </w:lvl>
+  </w:abstractNum>
+  <w:abstractNum w:abstractNumId="18" w15:restartNumberingAfterBreak="0">
     <w:nsid w:val="5A761F56"/>
     <w:multiLevelType w:val="hybridMultilevel"/>
     <w:tmpl w:val="DFA6991C"/>
@@ -6706,7 +9604,7 @@
       </w:pPr>
     </w:lvl>
   </w:abstractNum>
-  <w:abstractNum w:abstractNumId="17" w15:restartNumberingAfterBreak="0">
+  <w:abstractNum w:abstractNumId="19" w15:restartNumberingAfterBreak="0">
     <w:nsid w:val="5B133DE8"/>
     <w:multiLevelType w:val="hybridMultilevel"/>
     <w:tmpl w:val="52701856"/>
@@ -6819,7 +9717,7 @@
       </w:rPr>
     </w:lvl>
   </w:abstractNum>
-  <w:abstractNum w:abstractNumId="18" w15:restartNumberingAfterBreak="0">
+  <w:abstractNum w:abstractNumId="20" w15:restartNumberingAfterBreak="0">
     <w:nsid w:val="61704F47"/>
     <w:multiLevelType w:val="hybridMultilevel"/>
     <w:tmpl w:val="4E10321A"/>
@@ -6932,7 +9830,7 @@
       </w:rPr>
     </w:lvl>
   </w:abstractNum>
-  <w:abstractNum w:abstractNumId="19" w15:restartNumberingAfterBreak="0">
+  <w:abstractNum w:abstractNumId="21" w15:restartNumberingAfterBreak="0">
     <w:nsid w:val="623567CD"/>
     <w:multiLevelType w:val="hybridMultilevel"/>
     <w:tmpl w:val="C59C8EB8"/>
@@ -7045,7 +9943,120 @@
       </w:rPr>
     </w:lvl>
   </w:abstractNum>
-  <w:abstractNum w:abstractNumId="20" w15:restartNumberingAfterBreak="0">
+  <w:abstractNum w:abstractNumId="22" w15:restartNumberingAfterBreak="0">
+    <w:nsid w:val="68B23EFB"/>
+    <w:multiLevelType w:val="hybridMultilevel"/>
+    <w:tmpl w:val="BDDEA7DC"/>
+    <w:lvl w:ilvl="0" w:tplc="042A0001">
+      <w:start w:val="1"/>
+      <w:numFmt w:val="bullet"/>
+      <w:lvlText w:val=""/>
+      <w:lvlJc w:val="left"/>
+      <w:pPr>
+        <w:ind w:left="2520" w:hanging="360"/>
+      </w:pPr>
+      <w:rPr>
+        <w:rFonts w:ascii="Symbol" w:hAnsi="Symbol" w:hint="default"/>
+      </w:rPr>
+    </w:lvl>
+    <w:lvl w:ilvl="1" w:tplc="042A0003" w:tentative="1">
+      <w:start w:val="1"/>
+      <w:numFmt w:val="bullet"/>
+      <w:lvlText w:val="o"/>
+      <w:lvlJc w:val="left"/>
+      <w:pPr>
+        <w:ind w:left="3240" w:hanging="360"/>
+      </w:pPr>
+      <w:rPr>
+        <w:rFonts w:ascii="Courier New" w:hAnsi="Courier New" w:cs="Courier New" w:hint="default"/>
+      </w:rPr>
+    </w:lvl>
+    <w:lvl w:ilvl="2" w:tplc="042A0005">
+      <w:start w:val="1"/>
+      <w:numFmt w:val="bullet"/>
+      <w:lvlText w:val=""/>
+      <w:lvlJc w:val="left"/>
+      <w:pPr>
+        <w:ind w:left="3960" w:hanging="360"/>
+      </w:pPr>
+      <w:rPr>
+        <w:rFonts w:ascii="Wingdings" w:hAnsi="Wingdings" w:hint="default"/>
+      </w:rPr>
+    </w:lvl>
+    <w:lvl w:ilvl="3" w:tplc="042A0001" w:tentative="1">
+      <w:start w:val="1"/>
+      <w:numFmt w:val="bullet"/>
+      <w:lvlText w:val=""/>
+      <w:lvlJc w:val="left"/>
+      <w:pPr>
+        <w:ind w:left="4680" w:hanging="360"/>
+      </w:pPr>
+      <w:rPr>
+        <w:rFonts w:ascii="Symbol" w:hAnsi="Symbol" w:hint="default"/>
+      </w:rPr>
+    </w:lvl>
+    <w:lvl w:ilvl="4" w:tplc="042A0003" w:tentative="1">
+      <w:start w:val="1"/>
+      <w:numFmt w:val="bullet"/>
+      <w:lvlText w:val="o"/>
+      <w:lvlJc w:val="left"/>
+      <w:pPr>
+        <w:ind w:left="5400" w:hanging="360"/>
+      </w:pPr>
+      <w:rPr>
+        <w:rFonts w:ascii="Courier New" w:hAnsi="Courier New" w:cs="Courier New" w:hint="default"/>
+      </w:rPr>
+    </w:lvl>
+    <w:lvl w:ilvl="5" w:tplc="042A0005" w:tentative="1">
+      <w:start w:val="1"/>
+      <w:numFmt w:val="bullet"/>
+      <w:lvlText w:val=""/>
+      <w:lvlJc w:val="left"/>
+      <w:pPr>
+        <w:ind w:left="6120" w:hanging="360"/>
+      </w:pPr>
+      <w:rPr>
+        <w:rFonts w:ascii="Wingdings" w:hAnsi="Wingdings" w:hint="default"/>
+      </w:rPr>
+    </w:lvl>
+    <w:lvl w:ilvl="6" w:tplc="042A0001" w:tentative="1">
+      <w:start w:val="1"/>
+      <w:numFmt w:val="bullet"/>
+      <w:lvlText w:val=""/>
+      <w:lvlJc w:val="left"/>
+      <w:pPr>
+        <w:ind w:left="6840" w:hanging="360"/>
+      </w:pPr>
+      <w:rPr>
+        <w:rFonts w:ascii="Symbol" w:hAnsi="Symbol" w:hint="default"/>
+      </w:rPr>
+    </w:lvl>
+    <w:lvl w:ilvl="7" w:tplc="042A0003" w:tentative="1">
+      <w:start w:val="1"/>
+      <w:numFmt w:val="bullet"/>
+      <w:lvlText w:val="o"/>
+      <w:lvlJc w:val="left"/>
+      <w:pPr>
+        <w:ind w:left="7560" w:hanging="360"/>
+      </w:pPr>
+      <w:rPr>
+        <w:rFonts w:ascii="Courier New" w:hAnsi="Courier New" w:cs="Courier New" w:hint="default"/>
+      </w:rPr>
+    </w:lvl>
+    <w:lvl w:ilvl="8" w:tplc="042A0005" w:tentative="1">
+      <w:start w:val="1"/>
+      <w:numFmt w:val="bullet"/>
+      <w:lvlText w:val=""/>
+      <w:lvlJc w:val="left"/>
+      <w:pPr>
+        <w:ind w:left="8280" w:hanging="360"/>
+      </w:pPr>
+      <w:rPr>
+        <w:rFonts w:ascii="Wingdings" w:hAnsi="Wingdings" w:hint="default"/>
+      </w:rPr>
+    </w:lvl>
+  </w:abstractNum>
+  <w:abstractNum w:abstractNumId="23" w15:restartNumberingAfterBreak="0">
     <w:nsid w:val="69A10190"/>
     <w:multiLevelType w:val="hybridMultilevel"/>
     <w:tmpl w:val="4D3C52A8"/>
@@ -7158,7 +10169,7 @@
       </w:rPr>
     </w:lvl>
   </w:abstractNum>
-  <w:abstractNum w:abstractNumId="21" w15:restartNumberingAfterBreak="0">
+  <w:abstractNum w:abstractNumId="24" w15:restartNumberingAfterBreak="0">
     <w:nsid w:val="7131384D"/>
     <w:multiLevelType w:val="hybridMultilevel"/>
     <w:tmpl w:val="59044446"/>
@@ -7271,7 +10282,7 @@
       </w:rPr>
     </w:lvl>
   </w:abstractNum>
-  <w:abstractNum w:abstractNumId="22" w15:restartNumberingAfterBreak="0">
+  <w:abstractNum w:abstractNumId="25" w15:restartNumberingAfterBreak="0">
     <w:nsid w:val="740F3C96"/>
     <w:multiLevelType w:val="hybridMultilevel"/>
     <w:tmpl w:val="F656FCDE"/>
@@ -7384,7 +10395,120 @@
       </w:rPr>
     </w:lvl>
   </w:abstractNum>
-  <w:abstractNum w:abstractNumId="23" w15:restartNumberingAfterBreak="0">
+  <w:abstractNum w:abstractNumId="26" w15:restartNumberingAfterBreak="0">
+    <w:nsid w:val="790463CE"/>
+    <w:multiLevelType w:val="hybridMultilevel"/>
+    <w:tmpl w:val="2F0E8A10"/>
+    <w:lvl w:ilvl="0" w:tplc="042A0001">
+      <w:start w:val="1"/>
+      <w:numFmt w:val="bullet"/>
+      <w:lvlText w:val=""/>
+      <w:lvlJc w:val="left"/>
+      <w:pPr>
+        <w:ind w:left="1440" w:hanging="360"/>
+      </w:pPr>
+      <w:rPr>
+        <w:rFonts w:ascii="Symbol" w:hAnsi="Symbol" w:hint="default"/>
+      </w:rPr>
+    </w:lvl>
+    <w:lvl w:ilvl="1" w:tplc="042A0003" w:tentative="1">
+      <w:start w:val="1"/>
+      <w:numFmt w:val="bullet"/>
+      <w:lvlText w:val="o"/>
+      <w:lvlJc w:val="left"/>
+      <w:pPr>
+        <w:ind w:left="2160" w:hanging="360"/>
+      </w:pPr>
+      <w:rPr>
+        <w:rFonts w:ascii="Courier New" w:hAnsi="Courier New" w:cs="Courier New" w:hint="default"/>
+      </w:rPr>
+    </w:lvl>
+    <w:lvl w:ilvl="2" w:tplc="042A0005" w:tentative="1">
+      <w:start w:val="1"/>
+      <w:numFmt w:val="bullet"/>
+      <w:lvlText w:val=""/>
+      <w:lvlJc w:val="left"/>
+      <w:pPr>
+        <w:ind w:left="2880" w:hanging="360"/>
+      </w:pPr>
+      <w:rPr>
+        <w:rFonts w:ascii="Wingdings" w:hAnsi="Wingdings" w:hint="default"/>
+      </w:rPr>
+    </w:lvl>
+    <w:lvl w:ilvl="3" w:tplc="042A0001" w:tentative="1">
+      <w:start w:val="1"/>
+      <w:numFmt w:val="bullet"/>
+      <w:lvlText w:val=""/>
+      <w:lvlJc w:val="left"/>
+      <w:pPr>
+        <w:ind w:left="3600" w:hanging="360"/>
+      </w:pPr>
+      <w:rPr>
+        <w:rFonts w:ascii="Symbol" w:hAnsi="Symbol" w:hint="default"/>
+      </w:rPr>
+    </w:lvl>
+    <w:lvl w:ilvl="4" w:tplc="042A0003" w:tentative="1">
+      <w:start w:val="1"/>
+      <w:numFmt w:val="bullet"/>
+      <w:lvlText w:val="o"/>
+      <w:lvlJc w:val="left"/>
+      <w:pPr>
+        <w:ind w:left="4320" w:hanging="360"/>
+      </w:pPr>
+      <w:rPr>
+        <w:rFonts w:ascii="Courier New" w:hAnsi="Courier New" w:cs="Courier New" w:hint="default"/>
+      </w:rPr>
+    </w:lvl>
+    <w:lvl w:ilvl="5" w:tplc="042A0005" w:tentative="1">
+      <w:start w:val="1"/>
+      <w:numFmt w:val="bullet"/>
+      <w:lvlText w:val=""/>
+      <w:lvlJc w:val="left"/>
+      <w:pPr>
+        <w:ind w:left="5040" w:hanging="360"/>
+      </w:pPr>
+      <w:rPr>
+        <w:rFonts w:ascii="Wingdings" w:hAnsi="Wingdings" w:hint="default"/>
+      </w:rPr>
+    </w:lvl>
+    <w:lvl w:ilvl="6" w:tplc="042A0001" w:tentative="1">
+      <w:start w:val="1"/>
+      <w:numFmt w:val="bullet"/>
+      <w:lvlText w:val=""/>
+      <w:lvlJc w:val="left"/>
+      <w:pPr>
+        <w:ind w:left="5760" w:hanging="360"/>
+      </w:pPr>
+      <w:rPr>
+        <w:rFonts w:ascii="Symbol" w:hAnsi="Symbol" w:hint="default"/>
+      </w:rPr>
+    </w:lvl>
+    <w:lvl w:ilvl="7" w:tplc="042A0003" w:tentative="1">
+      <w:start w:val="1"/>
+      <w:numFmt w:val="bullet"/>
+      <w:lvlText w:val="o"/>
+      <w:lvlJc w:val="left"/>
+      <w:pPr>
+        <w:ind w:left="6480" w:hanging="360"/>
+      </w:pPr>
+      <w:rPr>
+        <w:rFonts w:ascii="Courier New" w:hAnsi="Courier New" w:cs="Courier New" w:hint="default"/>
+      </w:rPr>
+    </w:lvl>
+    <w:lvl w:ilvl="8" w:tplc="042A0005" w:tentative="1">
+      <w:start w:val="1"/>
+      <w:numFmt w:val="bullet"/>
+      <w:lvlText w:val=""/>
+      <w:lvlJc w:val="left"/>
+      <w:pPr>
+        <w:ind w:left="7200" w:hanging="360"/>
+      </w:pPr>
+      <w:rPr>
+        <w:rFonts w:ascii="Wingdings" w:hAnsi="Wingdings" w:hint="default"/>
+      </w:rPr>
+    </w:lvl>
+  </w:abstractNum>
+  <w:abstractNum w:abstractNumId="27" w15:restartNumberingAfterBreak="0">
     <w:nsid w:val="79B603FB"/>
     <w:multiLevelType w:val="hybridMultilevel"/>
     <w:tmpl w:val="A24001E6"/>
@@ -7497,7 +10621,7 @@
       </w:rPr>
     </w:lvl>
   </w:abstractNum>
-  <w:abstractNum w:abstractNumId="24" w15:restartNumberingAfterBreak="0">
+  <w:abstractNum w:abstractNumId="28" w15:restartNumberingAfterBreak="0">
     <w:nsid w:val="7ABA16AD"/>
     <w:multiLevelType w:val="multilevel"/>
     <w:tmpl w:val="6C6CCB62"/>
@@ -7618,7 +10742,7 @@
       </w:rPr>
     </w:lvl>
   </w:abstractNum>
-  <w:abstractNum w:abstractNumId="25" w15:restartNumberingAfterBreak="0">
+  <w:abstractNum w:abstractNumId="29" w15:restartNumberingAfterBreak="0">
     <w:nsid w:val="7EDD3098"/>
     <w:multiLevelType w:val="hybridMultilevel"/>
     <w:tmpl w:val="DFA6991C"/>
@@ -7717,10 +10841,10 @@
     <w:abstractNumId w:val="15"/>
   </w:num>
   <w:num w:numId="4" w16cid:durableId="1294825939">
-    <w:abstractNumId w:val="16"/>
+    <w:abstractNumId w:val="18"/>
   </w:num>
   <w:num w:numId="5" w16cid:durableId="1644508974">
-    <w:abstractNumId w:val="25"/>
+    <w:abstractNumId w:val="29"/>
   </w:num>
   <w:num w:numId="6" w16cid:durableId="225381453">
     <w:abstractNumId w:val="7"/>
@@ -7729,10 +10853,10 @@
     <w:abstractNumId w:val="14"/>
   </w:num>
   <w:num w:numId="8" w16cid:durableId="8920988">
-    <w:abstractNumId w:val="24"/>
+    <w:abstractNumId w:val="28"/>
   </w:num>
   <w:num w:numId="9" w16cid:durableId="2057504036">
-    <w:abstractNumId w:val="20"/>
+    <w:abstractNumId w:val="23"/>
   </w:num>
   <w:num w:numId="10" w16cid:durableId="1579515579">
     <w:abstractNumId w:val="5"/>
@@ -7747,10 +10871,10 @@
     <w:abstractNumId w:val="12"/>
   </w:num>
   <w:num w:numId="14" w16cid:durableId="348020501">
-    <w:abstractNumId w:val="18"/>
+    <w:abstractNumId w:val="20"/>
   </w:num>
   <w:num w:numId="15" w16cid:durableId="244728328">
-    <w:abstractNumId w:val="23"/>
+    <w:abstractNumId w:val="27"/>
   </w:num>
   <w:num w:numId="16" w16cid:durableId="1330062638">
     <w:abstractNumId w:val="4"/>
@@ -7765,25 +10889,67 @@
     <w:abstractNumId w:val="3"/>
   </w:num>
   <w:num w:numId="20" w16cid:durableId="233902923">
-    <w:abstractNumId w:val="19"/>
+    <w:abstractNumId w:val="21"/>
   </w:num>
   <w:num w:numId="21" w16cid:durableId="414056613">
-    <w:abstractNumId w:val="21"/>
+    <w:abstractNumId w:val="24"/>
   </w:num>
   <w:num w:numId="22" w16cid:durableId="713967353">
     <w:abstractNumId w:val="2"/>
   </w:num>
   <w:num w:numId="23" w16cid:durableId="1338195521">
-    <w:abstractNumId w:val="22"/>
+    <w:abstractNumId w:val="25"/>
   </w:num>
   <w:num w:numId="24" w16cid:durableId="1143544338">
-    <w:abstractNumId w:val="17"/>
+    <w:abstractNumId w:val="19"/>
   </w:num>
   <w:num w:numId="25" w16cid:durableId="178205337">
     <w:abstractNumId w:val="13"/>
   </w:num>
   <w:num w:numId="26" w16cid:durableId="440803051">
     <w:abstractNumId w:val="11"/>
+  </w:num>
+  <w:num w:numId="27" w16cid:durableId="1953318251">
+    <w:abstractNumId w:val="22"/>
+  </w:num>
+  <w:num w:numId="28" w16cid:durableId="1116173764">
+    <w:abstractNumId w:val="28"/>
+    <w:lvlOverride w:ilvl="0">
+      <w:startOverride w:val="1"/>
+    </w:lvlOverride>
+    <w:lvlOverride w:ilvl="1">
+      <w:startOverride w:val="2"/>
+    </w:lvlOverride>
+    <w:lvlOverride w:ilvl="2">
+      <w:startOverride w:val="1"/>
+    </w:lvlOverride>
+    <w:lvlOverride w:ilvl="3">
+      <w:startOverride w:val="1"/>
+    </w:lvlOverride>
+    <w:lvlOverride w:ilvl="4">
+      <w:startOverride w:val="1"/>
+    </w:lvlOverride>
+    <w:lvlOverride w:ilvl="5">
+      <w:startOverride w:val="1"/>
+    </w:lvlOverride>
+    <w:lvlOverride w:ilvl="6">
+      <w:startOverride w:val="1"/>
+    </w:lvlOverride>
+    <w:lvlOverride w:ilvl="7">
+      <w:startOverride w:val="1"/>
+    </w:lvlOverride>
+    <w:lvlOverride w:ilvl="8">
+      <w:startOverride w:val="1"/>
+    </w:lvlOverride>
+  </w:num>
+  <w:num w:numId="29" w16cid:durableId="190185877">
+    <w:abstractNumId w:val="17"/>
+  </w:num>
+  <w:num w:numId="30" w16cid:durableId="1319504808">
+    <w:abstractNumId w:val="16"/>
+  </w:num>
+  <w:num w:numId="31" w16cid:durableId="61872205">
+    <w:abstractNumId w:val="26"/>
   </w:num>
 </w:numbering>
 </file>
@@ -8188,7 +11354,7 @@
   <w:style w:type="paragraph" w:default="1" w:styleId="Normal">
     <w:name w:val="Normal"/>
     <w:qFormat/>
-    <w:rsid w:val="00690C1C"/>
+    <w:rsid w:val="00FC484D"/>
     <w:rPr>
       <w:rFonts w:eastAsia="Calibri" w:cs="Calibri"/>
       <w:kern w:val="0"/>
@@ -8549,4 +11715,16 @@
     </a:ext>
   </a:extLst>
 </a:theme>
+</file>
+
+<file path=customXml/item1.xml><?xml version="1.0" encoding="utf-8"?>
+<b:Sources xmlns:b="http://schemas.openxmlformats.org/officeDocument/2006/bibliography" xmlns="http://schemas.openxmlformats.org/officeDocument/2006/bibliography" SelectedStyle="\APASixthEditionOfficeOnline.xsl" StyleName="APA" Version="6"/>
+</file>
+
+<file path=customXml/itemProps1.xml><?xml version="1.0" encoding="utf-8"?>
+<ds:datastoreItem xmlns:ds="http://schemas.openxmlformats.org/officeDocument/2006/customXml" ds:itemID="{09CA0D40-3E0A-46AA-B400-3CE516BD45A3}">
+  <ds:schemaRefs>
+    <ds:schemaRef ds:uri="http://schemas.openxmlformats.org/officeDocument/2006/bibliography"/>
+  </ds:schemaRefs>
+</ds:datastoreItem>
 </file>
</xml_diff>